<commit_message>
Diseño de la solución
</commit_message>
<xml_diff>
--- a/Trabajo Escrito/Problema de negocio.docx
+++ b/Trabajo Escrito/Problema de negocio.docx
@@ -1,14 +1,261 @@
 
 <file path=word/document.xml><?xml version="1.0" encoding="utf-8"?>
-<w:document xmlns:wpc="http://schemas.microsoft.com/office/word/2010/wordprocessingCanvas" xmlns:cx="http://schemas.microsoft.com/office/drawing/2014/chartex" xmlns:cx1="http://schemas.microsoft.com/office/drawing/2015/9/8/chartex" xmlns:cx2="http://schemas.microsoft.com/office/drawing/2015/10/21/chartex" xmlns:cx3="http://schemas.microsoft.com/office/drawing/2016/5/9/chartex" xmlns:cx4="http://schemas.microsoft.com/office/drawing/2016/5/10/chartex" xmlns:cx5="http://schemas.microsoft.com/office/drawing/2016/5/11/chartex" xmlns:cx6="http://schemas.microsoft.com/office/drawing/2016/5/12/chartex" xmlns:cx7="http://schemas.microsoft.com/office/drawing/2016/5/13/chartex" xmlns:cx8="http://schemas.microsoft.com/office/drawing/2016/5/14/chartex" xmlns:mc="http://schemas.openxmlformats.org/markup-compatibility/2006" xmlns:aink="http://schemas.microsoft.com/office/drawing/2016/ink" xmlns:am3d="http://schemas.microsoft.com/office/drawing/2017/model3d" xmlns:o="urn:schemas-microsoft-com:office:office" xmlns:oel="http://schemas.microsoft.com/office/2019/extlst" xmlns:r="http://schemas.openxmlformats.org/officeDocument/2006/relationships" xmlns:m="http://schemas.openxmlformats.org/officeDocument/2006/math" xmlns:v="urn:schemas-microsoft-com:vml" xmlns:wp14="http://schemas.microsoft.com/office/word/2010/wordprocessingDrawing" xmlns:wp="http://schemas.openxmlformats.org/drawingml/2006/wordprocessingDrawing" xmlns:w10="urn:schemas-microsoft-com:office:word" xmlns:w="http://schemas.openxmlformats.org/wordprocessingml/2006/main" xmlns:w14="http://schemas.microsoft.com/office/word/2010/wordml" xmlns:w15="http://schemas.microsoft.com/office/word/2012/wordml" xmlns:w16cex="http://schemas.microsoft.com/office/word/2018/wordml/cex" xmlns:w16cid="http://schemas.microsoft.com/office/word/2016/wordml/cid" xmlns:w16="http://schemas.microsoft.com/office/word/2018/wordml" xmlns:w16du="http://schemas.microsoft.com/office/word/2023/wordml/word16du" xmlns:w16sdtdh="http://schemas.microsoft.com/office/word/2020/wordml/sdtdatahash" xmlns:w16se="http://schemas.microsoft.com/office/word/2015/wordml/symex" xmlns:wpg="http://schemas.microsoft.com/office/word/2010/wordprocessingGroup" xmlns:wpi="http://schemas.microsoft.com/office/word/2010/wordprocessingInk" xmlns:wne="http://schemas.microsoft.com/office/word/2006/wordml" xmlns:wps="http://schemas.microsoft.com/office/word/2010/wordprocessingShape" mc:Ignorable="w14 w15 w16se w16cid w16 w16cex w16sdtdh w16du wp14">
+<w:document xmlns:wpc="http://schemas.microsoft.com/office/word/2010/wordprocessingCanvas" xmlns:cx="http://schemas.microsoft.com/office/drawing/2014/chartex" xmlns:cx1="http://schemas.microsoft.com/office/drawing/2015/9/8/chartex" xmlns:cx2="http://schemas.microsoft.com/office/drawing/2015/10/21/chartex" xmlns:cx3="http://schemas.microsoft.com/office/drawing/2016/5/9/chartex" xmlns:cx4="http://schemas.microsoft.com/office/drawing/2016/5/10/chartex" xmlns:cx5="http://schemas.microsoft.com/office/drawing/2016/5/11/chartex" xmlns:cx6="http://schemas.microsoft.com/office/drawing/2016/5/12/chartex" xmlns:cx7="http://schemas.microsoft.com/office/drawing/2016/5/13/chartex" xmlns:cx8="http://schemas.microsoft.com/office/drawing/2016/5/14/chartex" xmlns:mc="http://schemas.openxmlformats.org/markup-compatibility/2006" xmlns:aink="http://schemas.microsoft.com/office/drawing/2016/ink" xmlns:am3d="http://schemas.microsoft.com/office/drawing/2017/model3d" xmlns:o="urn:schemas-microsoft-com:office:office" xmlns:r="http://schemas.openxmlformats.org/officeDocument/2006/relationships" xmlns:m="http://schemas.openxmlformats.org/officeDocument/2006/math" xmlns:v="urn:schemas-microsoft-com:vml" xmlns:wp14="http://schemas.microsoft.com/office/word/2010/wordprocessingDrawing" xmlns:wp="http://schemas.openxmlformats.org/drawingml/2006/wordprocessingDrawing" xmlns:w10="urn:schemas-microsoft-com:office:word" xmlns:w="http://schemas.openxmlformats.org/wordprocessingml/2006/main" xmlns:w14="http://schemas.microsoft.com/office/word/2010/wordml" xmlns:w15="http://schemas.microsoft.com/office/word/2012/wordml" xmlns:w16cex="http://schemas.microsoft.com/office/word/2018/wordml/cex" xmlns:w16cid="http://schemas.microsoft.com/office/word/2016/wordml/cid" xmlns:w16="http://schemas.microsoft.com/office/word/2018/wordml" xmlns:w16sdtdh="http://schemas.microsoft.com/office/word/2020/wordml/sdtdatahash" xmlns:w16se="http://schemas.microsoft.com/office/word/2015/wordml/symex" xmlns:wpg="http://schemas.microsoft.com/office/word/2010/wordprocessingGroup" xmlns:wpi="http://schemas.microsoft.com/office/word/2010/wordprocessingInk" xmlns:wne="http://schemas.microsoft.com/office/word/2006/wordml" xmlns:wps="http://schemas.microsoft.com/office/word/2010/wordprocessingShape" mc:Ignorable="w14 w15 w16se w16cid w16 w16cex w16sdtdh wp14">
   <w:body>
     <w:p>
+      <w:pPr>
+        <w:pStyle w:val="paragraph"/>
+        <w:spacing w:before="0" w:beforeAutospacing="0" w:after="0" w:afterAutospacing="0"/>
+        <w:textAlignment w:val="baseline"/>
+        <w:rPr>
+          <w:rFonts w:ascii="Segoe UI" w:hAnsi="Segoe UI" w:cs="Segoe UI"/>
+          <w:sz w:val="18"/>
+          <w:szCs w:val="18"/>
+        </w:rPr>
+      </w:pPr>
       <w:r>
+        <w:rPr>
+          <w:rStyle w:val="normaltextrun"/>
+          <w:rFonts w:ascii="Aptos" w:eastAsiaTheme="majorEastAsia" w:hAnsi="Aptos" w:cs="Segoe UI"/>
+          <w:b/>
+          <w:bCs/>
+        </w:rPr>
+        <w:t>Problema de negocio: </w:t>
+      </w:r>
+      <w:r>
+        <w:rPr>
+          <w:rStyle w:val="eop"/>
+          <w:rFonts w:ascii="Aptos" w:eastAsiaTheme="majorEastAsia" w:hAnsi="Aptos" w:cs="Segoe UI"/>
+        </w:rPr>
+        <w:t> </w:t>
+      </w:r>
+    </w:p>
+    <w:p>
+      <w:pPr>
+        <w:pStyle w:val="paragraph"/>
+        <w:spacing w:before="0" w:beforeAutospacing="0" w:after="0" w:afterAutospacing="0"/>
+        <w:jc w:val="both"/>
+        <w:textAlignment w:val="baseline"/>
+        <w:rPr>
+          <w:rStyle w:val="eop"/>
+          <w:rFonts w:ascii="Aptos" w:eastAsiaTheme="majorEastAsia" w:hAnsi="Aptos" w:cs="Segoe UI"/>
+        </w:rPr>
+      </w:pPr>
+      <w:r>
+        <w:rPr>
+          <w:rStyle w:val="normaltextrun"/>
+          <w:rFonts w:ascii="Aptos" w:eastAsiaTheme="majorEastAsia" w:hAnsi="Aptos" w:cs="Segoe UI"/>
+        </w:rPr>
+        <w:t xml:space="preserve">La empresa enfrenta una </w:t>
+      </w:r>
+      <w:r>
+        <w:rPr>
+          <w:rStyle w:val="normaltextrun"/>
+          <w:rFonts w:ascii="Aptos" w:eastAsiaTheme="majorEastAsia" w:hAnsi="Aptos" w:cs="Segoe UI"/>
+          <w:b/>
+          <w:bCs/>
+        </w:rPr>
+        <w:t>alta rotación</w:t>
+      </w:r>
+      <w:r>
+        <w:rPr>
+          <w:rStyle w:val="normaltextrun"/>
+          <w:rFonts w:ascii="Aptos" w:eastAsiaTheme="majorEastAsia" w:hAnsi="Aptos" w:cs="Segoe UI"/>
+        </w:rPr>
+        <w:t xml:space="preserve"> de personal del 15% anual, lo que eleva los costos de contratación, provoca pérdida de conocimiento y retrasa proyectos clave, afectando la productividad y la satisfacción de los clientes. El objetivo es </w:t>
+      </w:r>
+      <w:r>
+        <w:rPr>
+          <w:rStyle w:val="normaltextrun"/>
+          <w:rFonts w:ascii="Aptos" w:eastAsiaTheme="majorEastAsia" w:hAnsi="Aptos" w:cs="Segoe UI"/>
+          <w:b/>
+          <w:bCs/>
+        </w:rPr>
+        <w:t>reducir esta tasa</w:t>
+      </w:r>
+      <w:r>
+        <w:rPr>
+          <w:rStyle w:val="normaltextrun"/>
+          <w:rFonts w:ascii="Aptos" w:eastAsiaTheme="majorEastAsia" w:hAnsi="Aptos" w:cs="Segoe UI"/>
+        </w:rPr>
+        <w:t xml:space="preserve"> para optimizar costos, mejorar la eficiencia operativa y retener talento clave.</w:t>
+      </w:r>
+      <w:r>
+        <w:rPr>
+          <w:rStyle w:val="eop"/>
+          <w:rFonts w:ascii="Aptos" w:eastAsiaTheme="majorEastAsia" w:hAnsi="Aptos" w:cs="Segoe UI"/>
+        </w:rPr>
+        <w:t> </w:t>
+      </w:r>
+    </w:p>
+    <w:p>
+      <w:pPr>
+        <w:pStyle w:val="paragraph"/>
+        <w:spacing w:before="0" w:beforeAutospacing="0" w:after="0" w:afterAutospacing="0"/>
+        <w:jc w:val="both"/>
+        <w:textAlignment w:val="baseline"/>
+        <w:rPr>
+          <w:rFonts w:ascii="Segoe UI" w:hAnsi="Segoe UI" w:cs="Segoe UI"/>
+          <w:sz w:val="18"/>
+          <w:szCs w:val="18"/>
+        </w:rPr>
+      </w:pPr>
+    </w:p>
+    <w:p>
+      <w:pPr>
+        <w:pStyle w:val="paragraph"/>
+        <w:spacing w:before="0" w:beforeAutospacing="0" w:after="0" w:afterAutospacing="0"/>
+        <w:textAlignment w:val="baseline"/>
+        <w:rPr>
+          <w:rFonts w:ascii="Segoe UI" w:hAnsi="Segoe UI" w:cs="Segoe UI"/>
+          <w:sz w:val="18"/>
+          <w:szCs w:val="18"/>
+        </w:rPr>
+      </w:pPr>
+      <w:r>
+        <w:rPr>
+          <w:rStyle w:val="normaltextrun"/>
+          <w:rFonts w:ascii="Aptos" w:eastAsiaTheme="majorEastAsia" w:hAnsi="Aptos" w:cs="Segoe UI"/>
+          <w:b/>
+          <w:bCs/>
+        </w:rPr>
+        <w:t>Problema analítico: </w:t>
+      </w:r>
+      <w:r>
+        <w:rPr>
+          <w:rStyle w:val="eop"/>
+          <w:rFonts w:ascii="Aptos" w:eastAsiaTheme="majorEastAsia" w:hAnsi="Aptos" w:cs="Segoe UI"/>
+        </w:rPr>
+        <w:t> </w:t>
+      </w:r>
+    </w:p>
+    <w:p>
+      <w:pPr>
+        <w:pStyle w:val="paragraph"/>
+        <w:spacing w:before="0" w:beforeAutospacing="0" w:after="0" w:afterAutospacing="0"/>
+        <w:jc w:val="both"/>
+        <w:textAlignment w:val="baseline"/>
+        <w:rPr>
+          <w:rStyle w:val="eop"/>
+          <w:rFonts w:ascii="Aptos" w:eastAsiaTheme="majorEastAsia" w:hAnsi="Aptos" w:cs="Segoe UI"/>
+        </w:rPr>
+      </w:pPr>
+      <w:r>
+        <w:rPr>
+          <w:rStyle w:val="normaltextrun"/>
+          <w:rFonts w:ascii="Aptos" w:eastAsiaTheme="majorEastAsia" w:hAnsi="Aptos" w:cs="Segoe UI"/>
+        </w:rPr>
+        <w:t xml:space="preserve">Se desarrolla un modelo de clasificación para </w:t>
+      </w:r>
+      <w:r>
+        <w:rPr>
+          <w:rStyle w:val="normaltextrun"/>
+          <w:rFonts w:ascii="Aptos" w:eastAsiaTheme="majorEastAsia" w:hAnsi="Aptos" w:cs="Segoe UI"/>
+          <w:b/>
+          <w:bCs/>
+        </w:rPr>
+        <w:t>predecir la renuncia</w:t>
+      </w:r>
+      <w:r>
+        <w:rPr>
+          <w:rStyle w:val="normaltextrun"/>
+          <w:rFonts w:ascii="Aptos" w:eastAsiaTheme="majorEastAsia" w:hAnsi="Aptos" w:cs="Segoe UI"/>
+        </w:rPr>
+        <w:t xml:space="preserve"> de empleados en el próximo año. Se </w:t>
+      </w:r>
+      <w:r>
+        <w:rPr>
+          <w:rStyle w:val="normaltextrun"/>
+          <w:rFonts w:ascii="Aptos" w:eastAsiaTheme="majorEastAsia" w:hAnsi="Aptos" w:cs="Segoe UI"/>
+          <w:b/>
+          <w:bCs/>
+        </w:rPr>
+        <w:t>identifican las variables clave</w:t>
+      </w:r>
+      <w:r>
+        <w:rPr>
+          <w:rStyle w:val="normaltextrun"/>
+          <w:rFonts w:ascii="Aptos" w:eastAsiaTheme="majorEastAsia" w:hAnsi="Aptos" w:cs="Segoe UI"/>
+        </w:rPr>
+        <w:t xml:space="preserve"> relacionadas con las renuncias para implementar acciones preventivas y reducir la tasa de rotación. El modelo se actualiza anualmente para mantener su precisión y relevancia.</w:t>
+      </w:r>
+      <w:r>
+        <w:rPr>
+          <w:rStyle w:val="eop"/>
+          <w:rFonts w:ascii="Aptos" w:eastAsiaTheme="majorEastAsia" w:hAnsi="Aptos" w:cs="Segoe UI"/>
+        </w:rPr>
+        <w:t> </w:t>
+      </w:r>
+    </w:p>
+    <w:p>
+      <w:pPr>
+        <w:pStyle w:val="paragraph"/>
+        <w:spacing w:before="0" w:beforeAutospacing="0" w:after="0" w:afterAutospacing="0"/>
+        <w:jc w:val="both"/>
+        <w:textAlignment w:val="baseline"/>
+        <w:rPr>
+          <w:rFonts w:ascii="Segoe UI" w:hAnsi="Segoe UI" w:cs="Segoe UI"/>
+          <w:sz w:val="18"/>
+          <w:szCs w:val="18"/>
+        </w:rPr>
+      </w:pPr>
+    </w:p>
+    <w:p>
+      <w:pPr>
+        <w:pStyle w:val="paragraph"/>
+        <w:spacing w:before="0" w:beforeAutospacing="0" w:after="0" w:afterAutospacing="0"/>
+        <w:textAlignment w:val="baseline"/>
+        <w:rPr>
+          <w:rFonts w:ascii="Segoe UI" w:hAnsi="Segoe UI" w:cs="Segoe UI"/>
+          <w:sz w:val="18"/>
+          <w:szCs w:val="18"/>
+        </w:rPr>
+      </w:pPr>
+      <w:r>
+        <w:rPr>
+          <w:rStyle w:val="normaltextrun"/>
+          <w:rFonts w:ascii="Aptos" w:eastAsiaTheme="majorEastAsia" w:hAnsi="Aptos" w:cs="Segoe UI"/>
+          <w:b/>
+          <w:bCs/>
+          <w:shd w:val="clear" w:color="auto" w:fill="FFFF00"/>
+        </w:rPr>
+        <w:t>Diseño del negocio:</w:t>
+      </w:r>
+      <w:r>
+        <w:rPr>
+          <w:rStyle w:val="eop"/>
+          <w:rFonts w:ascii="Aptos" w:eastAsiaTheme="majorEastAsia" w:hAnsi="Aptos" w:cs="Segoe UI"/>
+        </w:rPr>
+        <w:t> </w:t>
+      </w:r>
+    </w:p>
+    <w:p>
+      <w:pPr>
+        <w:pStyle w:val="paragraph"/>
+        <w:spacing w:before="0" w:beforeAutospacing="0" w:after="0" w:afterAutospacing="0"/>
+        <w:jc w:val="both"/>
+        <w:textAlignment w:val="baseline"/>
+        <w:rPr>
+          <w:rFonts w:ascii="Segoe UI" w:hAnsi="Segoe UI" w:cs="Segoe UI"/>
+          <w:sz w:val="18"/>
+          <w:szCs w:val="18"/>
+        </w:rPr>
+      </w:pPr>
+      <w:r>
+        <w:rPr>
+          <w:rFonts w:asciiTheme="minorHAnsi" w:eastAsiaTheme="minorHAnsi" w:hAnsiTheme="minorHAnsi" w:cstheme="minorBidi"/>
+          <w:b/>
+          <w:bCs/>
+          <w:noProof/>
+          <w:kern w:val="2"/>
+          <w:lang w:eastAsia="en-US"/>
+          <w14:ligatures w14:val="standardContextual"/>
+        </w:rPr>
         <w:drawing>
-          <wp:inline distT="0" distB="0" distL="0" distR="0" wp14:anchorId="4865833C" wp14:editId="1B446F1C">
-            <wp:extent cx="5612130" cy="1856740"/>
+          <wp:inline distT="0" distB="0" distL="0" distR="0" wp14:anchorId="74AA183D" wp14:editId="4B509087">
+            <wp:extent cx="5612130" cy="2610485"/>
             <wp:effectExtent l="0" t="0" r="7620" b="0"/>
-            <wp:docPr id="1249671744" name="Imagen 1"/>
+            <wp:docPr id="1" name="Imagen 1" descr="Diagrama&#10;&#10;Descripción generada automáticamente"/>
             <wp:cNvGraphicFramePr>
               <a:graphicFrameLocks xmlns:a="http://schemas.openxmlformats.org/drawingml/2006/main" noChangeAspect="1"/>
             </wp:cNvGraphicFramePr>
@@ -16,23 +263,36 @@
               <a:graphicData uri="http://schemas.openxmlformats.org/drawingml/2006/picture">
                 <pic:pic xmlns:pic="http://schemas.openxmlformats.org/drawingml/2006/picture">
                   <pic:nvPicPr>
-                    <pic:cNvPr id="1249671744" name=""/>
-                    <pic:cNvPicPr/>
+                    <pic:cNvPr id="1" name="Imagen 1" descr="Diagrama&#10;&#10;Descripción generada automáticamente"/>
+                    <pic:cNvPicPr>
+                      <a:picLocks noChangeAspect="1" noChangeArrowheads="1"/>
+                    </pic:cNvPicPr>
                   </pic:nvPicPr>
                   <pic:blipFill>
-                    <a:blip r:embed="rId8"/>
+                    <a:blip r:embed="rId8">
+                      <a:extLst>
+                        <a:ext uri="{28A0092B-C50C-407E-A947-70E740481C1C}">
+                          <a14:useLocalDpi xmlns:a14="http://schemas.microsoft.com/office/drawing/2010/main" val="0"/>
+                        </a:ext>
+                      </a:extLst>
+                    </a:blip>
+                    <a:srcRect/>
                     <a:stretch>
                       <a:fillRect/>
                     </a:stretch>
                   </pic:blipFill>
-                  <pic:spPr>
+                  <pic:spPr bwMode="auto">
                     <a:xfrm>
                       <a:off x="0" y="0"/>
-                      <a:ext cx="5612130" cy="1856740"/>
+                      <a:ext cx="5612130" cy="2610485"/>
                     </a:xfrm>
                     <a:prstGeom prst="rect">
                       <a:avLst/>
                     </a:prstGeom>
+                    <a:noFill/>
+                    <a:ln>
+                      <a:noFill/>
+                    </a:ln>
                   </pic:spPr>
                 </pic:pic>
               </a:graphicData>
@@ -40,326 +300,849 @@
           </wp:inline>
         </w:drawing>
       </w:r>
-    </w:p>
-    <w:p>
-      <w:pPr>
-        <w:rPr>
-          <w:b/>
-          <w:bCs/>
-        </w:rPr>
-      </w:pPr>
       <w:r>
         <w:rPr>
-          <w:b/>
-          <w:bCs/>
-        </w:rPr>
-        <w:t xml:space="preserve">Problema de negocio: </w:t>
+          <w:rStyle w:val="eop"/>
+          <w:rFonts w:ascii="Aptos" w:eastAsiaTheme="majorEastAsia" w:hAnsi="Aptos" w:cs="Segoe UI"/>
+        </w:rPr>
+        <w:t> </w:t>
       </w:r>
     </w:p>
     <w:p>
+      <w:pPr>
+        <w:pStyle w:val="paragraph"/>
+        <w:spacing w:before="0" w:beforeAutospacing="0" w:after="0" w:afterAutospacing="0"/>
+        <w:textAlignment w:val="baseline"/>
+        <w:rPr>
+          <w:rFonts w:ascii="Segoe UI" w:hAnsi="Segoe UI" w:cs="Segoe UI"/>
+          <w:sz w:val="18"/>
+          <w:szCs w:val="18"/>
+        </w:rPr>
+      </w:pPr>
       <w:r>
-        <w:t xml:space="preserve">La empresa experimenta un gran problema </w:t>
+        <w:rPr>
+          <w:rStyle w:val="normaltextrun"/>
+          <w:rFonts w:ascii="Aptos" w:eastAsiaTheme="majorEastAsia" w:hAnsi="Aptos" w:cs="Segoe UI"/>
+          <w:b/>
+          <w:bCs/>
+        </w:rPr>
+        <w:t>Diseño Técnico: </w:t>
       </w:r>
       <w:r>
-        <w:t>debido a una alta tasa de retiros anuales, aproximadamente el 15%. Esto genera costos considerables, incluyendo gastos por contratación que abarcan desde el reclutamiento hasta la selección, contratación y capacitación inicial. Además, los retiros impactan negativamente en la ejecución de proyectos, ocasionando posibles retrasos que afectan la satisfacción de clientes. El aumento en el trabajo del área de selección requiere una expansión del equipo, mientras que los empleados restantes deben asumir una carga adicional para compensar las labores vacantes y capacitar a los nuevos empleados. La pérdida de conocimiento y experiencia de los empleados que se retiran incrementa los tiempos de ejecución de procesos, afectando la eficiencia operativa de la empresa.</w:t>
+        <w:rPr>
+          <w:rStyle w:val="eop"/>
+          <w:rFonts w:ascii="Aptos" w:eastAsiaTheme="majorEastAsia" w:hAnsi="Aptos" w:cs="Segoe UI"/>
+        </w:rPr>
+        <w:t> </w:t>
       </w:r>
     </w:p>
     <w:p>
       <w:pPr>
-        <w:rPr>
-          <w:b/>
-          <w:bCs/>
+        <w:pStyle w:val="paragraph"/>
+        <w:spacing w:before="0" w:beforeAutospacing="0" w:after="0" w:afterAutospacing="0"/>
+        <w:textAlignment w:val="baseline"/>
+        <w:rPr>
+          <w:rStyle w:val="eop"/>
+          <w:rFonts w:ascii="Aptos" w:eastAsiaTheme="majorEastAsia" w:hAnsi="Aptos" w:cs="Segoe UI"/>
         </w:rPr>
       </w:pPr>
       <w:r>
         <w:rPr>
-          <w:b/>
-          <w:bCs/>
-        </w:rPr>
-        <w:t>Problema analítico</w:t>
+          <w:rStyle w:val="normaltextrun"/>
+          <w:rFonts w:ascii="Aptos" w:eastAsiaTheme="majorEastAsia" w:hAnsi="Aptos" w:cs="Segoe UI"/>
+        </w:rPr>
+        <w:t>Se va a entrenar un modelo de clasificación que predice las potenciales renuncias de empleados el siguiente año (2017), mediante la identificación de variables claves.</w:t>
       </w:r>
       <w:r>
         <w:rPr>
-          <w:b/>
-          <w:bCs/>
-        </w:rPr>
-        <w:t xml:space="preserve">: </w:t>
+          <w:rStyle w:val="eop"/>
+          <w:rFonts w:ascii="Aptos" w:eastAsiaTheme="majorEastAsia" w:hAnsi="Aptos" w:cs="Segoe UI"/>
+        </w:rPr>
+        <w:t> </w:t>
       </w:r>
     </w:p>
     <w:p>
+      <w:pPr>
+        <w:pStyle w:val="paragraph"/>
+        <w:spacing w:before="0" w:beforeAutospacing="0" w:after="0" w:afterAutospacing="0"/>
+        <w:textAlignment w:val="baseline"/>
+        <w:rPr>
+          <w:rFonts w:ascii="Segoe UI" w:hAnsi="Segoe UI" w:cs="Segoe UI"/>
+          <w:sz w:val="18"/>
+          <w:szCs w:val="18"/>
+        </w:rPr>
+      </w:pPr>
+    </w:p>
+    <w:p>
+      <w:pPr>
+        <w:pStyle w:val="paragraph"/>
+        <w:spacing w:before="0" w:beforeAutospacing="0" w:after="0" w:afterAutospacing="0"/>
+        <w:textAlignment w:val="baseline"/>
+        <w:rPr>
+          <w:rStyle w:val="eop"/>
+          <w:rFonts w:ascii="Aptos" w:eastAsiaTheme="majorEastAsia" w:hAnsi="Aptos" w:cs="Segoe UI"/>
+        </w:rPr>
+      </w:pPr>
       <w:r>
-        <w:t>Se desarrolla un modelo de clasificación para predecir la renuncia de empleados en el próximo año</w:t>
+        <w:rPr>
+          <w:rStyle w:val="normaltextrun"/>
+          <w:rFonts w:ascii="Aptos" w:eastAsiaTheme="majorEastAsia" w:hAnsi="Aptos" w:cs="Segoe UI"/>
+        </w:rPr>
+        <w:t>Los empleados se clasificarán de manera binaria siendo 0 los no críticos y 1 los críticos, es decir los empleados que son potenciales renuncias. Se tomará en cuenta a los 10 empleados críticos con la taza (¿o puntuación?) de satisfacción más baja para realizar un estudio que tenga en cuenta las razones de insatisfacción para lograr.</w:t>
       </w:r>
       <w:r>
-        <w:t xml:space="preserve">. </w:t>
-      </w:r>
-      <w:r>
-        <w:t>Se identifican las variables clave relacionadas con las renuncias para implementar acciones preventivas y reducir la tasa de rotación. El modelo se actualiza anualmente para mantener su precisión y relevancia</w:t>
-      </w:r>
-      <w:r>
-        <w:t>.</w:t>
+        <w:rPr>
+          <w:rStyle w:val="eop"/>
+          <w:rFonts w:ascii="Aptos" w:eastAsiaTheme="majorEastAsia" w:hAnsi="Aptos" w:cs="Segoe UI"/>
+        </w:rPr>
+        <w:t> </w:t>
       </w:r>
     </w:p>
     <w:p>
       <w:pPr>
-        <w:rPr>
-          <w:b/>
-          <w:bCs/>
+        <w:pStyle w:val="paragraph"/>
+        <w:spacing w:before="0" w:beforeAutospacing="0" w:after="0" w:afterAutospacing="0"/>
+        <w:textAlignment w:val="baseline"/>
+        <w:rPr>
+          <w:rFonts w:ascii="Segoe UI" w:hAnsi="Segoe UI" w:cs="Segoe UI"/>
+          <w:sz w:val="18"/>
+          <w:szCs w:val="18"/>
+        </w:rPr>
+      </w:pPr>
+    </w:p>
+    <w:p>
+      <w:pPr>
+        <w:pStyle w:val="paragraph"/>
+        <w:spacing w:before="0" w:beforeAutospacing="0" w:after="0" w:afterAutospacing="0"/>
+        <w:textAlignment w:val="baseline"/>
+        <w:rPr>
+          <w:rStyle w:val="eop"/>
+          <w:rFonts w:ascii="Aptos" w:eastAsiaTheme="majorEastAsia" w:hAnsi="Aptos" w:cs="Segoe UI"/>
         </w:rPr>
       </w:pPr>
       <w:r>
         <w:rPr>
-          <w:b/>
-          <w:bCs/>
-        </w:rPr>
-        <w:t xml:space="preserve">Selección de algoritmos: </w:t>
+          <w:rStyle w:val="normaltextrun"/>
+          <w:rFonts w:ascii="Aptos" w:eastAsiaTheme="majorEastAsia" w:hAnsi="Aptos" w:cs="Segoe UI"/>
+        </w:rPr>
+        <w:t>Las variables que se utilizaran para el modelo.</w:t>
+      </w:r>
+      <w:r>
+        <w:rPr>
+          <w:rStyle w:val="eop"/>
+          <w:rFonts w:ascii="Aptos" w:eastAsiaTheme="majorEastAsia" w:hAnsi="Aptos" w:cs="Segoe UI"/>
+        </w:rPr>
+        <w:t> </w:t>
       </w:r>
     </w:p>
     <w:p>
       <w:pPr>
-        <w:pStyle w:val="Prrafodelista"/>
+        <w:pStyle w:val="paragraph"/>
+        <w:spacing w:before="0" w:beforeAutospacing="0" w:after="0" w:afterAutospacing="0"/>
+        <w:textAlignment w:val="baseline"/>
+        <w:rPr>
+          <w:rFonts w:ascii="Segoe UI" w:hAnsi="Segoe UI" w:cs="Segoe UI"/>
+          <w:sz w:val="18"/>
+          <w:szCs w:val="18"/>
+        </w:rPr>
+      </w:pPr>
+    </w:p>
+    <w:p>
+      <w:pPr>
+        <w:pStyle w:val="outlineelement"/>
         <w:numPr>
           <w:ilvl w:val="0"/>
-          <w:numId w:val="1"/>
+          <w:numId w:val="6"/>
         </w:numPr>
-        <w:rPr>
+        <w:spacing w:before="0" w:beforeAutospacing="0" w:after="240" w:afterAutospacing="0"/>
+        <w:rPr>
+          <w:rFonts w:ascii="Aptos" w:eastAsiaTheme="majorEastAsia" w:hAnsi="Aptos" w:cs="Segoe UI"/>
           <w:b/>
           <w:bCs/>
-        </w:rPr>
-      </w:pPr>
-      <w:r>
-        <w:rPr>
+          <w:color w:val="000000"/>
+        </w:rPr>
+      </w:pPr>
+      <m:oMath>
+        <m:r>
+          <m:rPr>
+            <m:sty m:val="bi"/>
+          </m:rPr>
+          <w:rPr>
+            <w:rFonts w:ascii="Cambria Math" w:eastAsiaTheme="majorEastAsia" w:hAnsi="Cambria Math" w:cs="Segoe UI"/>
+            <w:color w:val="000000"/>
+          </w:rPr>
+          <m:t>ypred=</m:t>
+        </m:r>
+        <m:r>
+          <m:rPr>
+            <m:sty m:val="bi"/>
+          </m:rPr>
+          <w:rPr>
+            <w:rFonts w:ascii="Cambria Math" w:eastAsiaTheme="majorEastAsia" w:hAnsi="Cambria Math" w:cs="Segoe UI"/>
+            <w:color w:val="000000"/>
+          </w:rPr>
+          <m:t> </m:t>
+        </m:r>
+        <m:r>
+          <m:rPr>
+            <m:sty m:val="bi"/>
+          </m:rPr>
+          <w:rPr>
+            <w:rFonts w:ascii="Cambria Math" w:eastAsiaTheme="majorEastAsia" w:hAnsi="Cambria Math" w:cs="Segoe UI"/>
+            <w:color w:val="000000"/>
+          </w:rPr>
+          <m:t>análisis</m:t>
+        </m:r>
+        <m:r>
+          <m:rPr>
+            <m:sty m:val="bi"/>
+          </m:rPr>
+          <w:rPr>
+            <w:rFonts w:ascii="Cambria Math" w:eastAsiaTheme="majorEastAsia" w:hAnsi="Cambria Math" w:cs="Segoe UI"/>
+            <w:color w:val="000000"/>
+          </w:rPr>
+          <m:t> </m:t>
+        </m:r>
+        <m:r>
+          <m:rPr>
+            <m:sty m:val="bi"/>
+          </m:rPr>
+          <w:rPr>
+            <w:rFonts w:ascii="Cambria Math" w:eastAsiaTheme="majorEastAsia" w:hAnsi="Cambria Math" w:cs="Segoe UI"/>
+            <w:color w:val="000000"/>
+          </w:rPr>
+          <m:t>de</m:t>
+        </m:r>
+        <m:r>
+          <m:rPr>
+            <m:sty m:val="bi"/>
+          </m:rPr>
+          <w:rPr>
+            <w:rFonts w:ascii="Cambria Math" w:eastAsiaTheme="majorEastAsia" w:hAnsi="Cambria Math" w:cs="Segoe UI"/>
+            <w:color w:val="000000"/>
+          </w:rPr>
+          <m:t> </m:t>
+        </m:r>
+        <m:r>
+          <m:rPr>
+            <m:sty m:val="bi"/>
+          </m:rPr>
+          <w:rPr>
+            <w:rFonts w:ascii="Cambria Math" w:eastAsiaTheme="majorEastAsia" w:hAnsi="Cambria Math" w:cs="Segoe UI"/>
+            <w:color w:val="000000"/>
+          </w:rPr>
+          <m:t>cada</m:t>
+        </m:r>
+        <m:r>
+          <m:rPr>
+            <m:sty m:val="bi"/>
+          </m:rPr>
+          <w:rPr>
+            <w:rFonts w:ascii="Cambria Math" w:eastAsiaTheme="majorEastAsia" w:hAnsi="Cambria Math" w:cs="Segoe UI"/>
+            <w:color w:val="000000"/>
+          </w:rPr>
+          <m:t> </m:t>
+        </m:r>
+        <m:r>
+          <m:rPr>
+            <m:sty m:val="bi"/>
+          </m:rPr>
+          <w:rPr>
+            <w:rFonts w:ascii="Cambria Math" w:eastAsiaTheme="majorEastAsia" w:hAnsi="Cambria Math" w:cs="Segoe UI"/>
+            <w:color w:val="000000"/>
+          </w:rPr>
+          <m:t>empleado</m:t>
+        </m:r>
+        <m:r>
+          <m:rPr>
+            <m:sty m:val="bi"/>
+          </m:rPr>
+          <w:rPr>
+            <w:rFonts w:ascii="Cambria Math" w:eastAsiaTheme="majorEastAsia" w:hAnsi="Cambria Math" w:cs="Segoe UI"/>
+            <w:color w:val="000000"/>
+          </w:rPr>
+          <m:t> </m:t>
+        </m:r>
+        <m:r>
+          <m:rPr>
+            <m:sty m:val="bi"/>
+          </m:rPr>
+          <w:rPr>
+            <w:rFonts w:ascii="Cambria Math" w:eastAsiaTheme="majorEastAsia" w:hAnsi="Cambria Math" w:cs="Segoe UI"/>
+            <w:color w:val="000000"/>
+          </w:rPr>
+          <m:t>2017</m:t>
+        </m:r>
+        <m:r>
+          <m:rPr>
+            <m:sty m:val="bi"/>
+          </m:rPr>
+          <w:rPr>
+            <w:rFonts w:ascii="Cambria Math" w:eastAsiaTheme="majorEastAsia" w:hAnsi="Cambria Math" w:cs="Segoe UI"/>
+            <w:color w:val="000000"/>
+          </w:rPr>
+          <m:t> (</m:t>
+        </m:r>
+        <m:r>
+          <m:rPr>
+            <m:sty m:val="bi"/>
+          </m:rPr>
+          <w:rPr>
+            <w:rFonts w:ascii="Cambria Math" w:eastAsiaTheme="majorEastAsia" w:hAnsi="Cambria Math" w:cs="Segoe UI"/>
+            <w:color w:val="000000"/>
+          </w:rPr>
+          <m:t>t+1)</m:t>
+        </m:r>
+      </m:oMath>
+    </w:p>
+    <w:p>
+      <w:pPr>
+        <w:pStyle w:val="outlineelement"/>
+        <w:numPr>
+          <w:ilvl w:val="0"/>
+          <w:numId w:val="7"/>
+        </w:numPr>
+        <w:spacing w:before="0" w:beforeAutospacing="0" w:after="240" w:afterAutospacing="0"/>
+        <w:rPr>
+          <w:rFonts w:ascii="Aptos" w:eastAsiaTheme="majorEastAsia" w:hAnsi="Aptos" w:cs="Segoe UI"/>
           <w:b/>
           <w:bCs/>
-        </w:rPr>
-        <w:t>Algoritmo</w:t>
+          <w:color w:val="000000"/>
+        </w:rPr>
+      </w:pPr>
+      <m:oMath>
+        <m:r>
+          <m:rPr>
+            <m:sty m:val="bi"/>
+          </m:rPr>
+          <w:rPr>
+            <w:rFonts w:ascii="Cambria Math" w:eastAsiaTheme="majorEastAsia" w:hAnsi="Cambria Math" w:cs="Segoe UI"/>
+            <w:color w:val="000000"/>
+          </w:rPr>
+          <m:t>yreal=</m:t>
+        </m:r>
+        <m:r>
+          <m:rPr>
+            <m:sty m:val="bi"/>
+          </m:rPr>
+          <w:rPr>
+            <w:rFonts w:ascii="Cambria Math" w:eastAsiaTheme="majorEastAsia" w:hAnsi="Cambria Math" w:cs="Segoe UI"/>
+            <w:color w:val="000000"/>
+          </w:rPr>
+          <m:t> </m:t>
+        </m:r>
+        <m:r>
+          <m:rPr>
+            <m:sty m:val="bi"/>
+          </m:rPr>
+          <w:rPr>
+            <w:rFonts w:ascii="Cambria Math" w:eastAsiaTheme="majorEastAsia" w:hAnsi="Cambria Math" w:cs="Segoe UI"/>
+            <w:color w:val="000000"/>
+          </w:rPr>
+          <m:t>desempe</m:t>
+        </m:r>
+        <m:r>
+          <m:rPr>
+            <m:sty m:val="bi"/>
+          </m:rPr>
+          <w:rPr>
+            <w:rFonts w:ascii="Cambria Math" w:eastAsiaTheme="majorEastAsia" w:hAnsi="Cambria Math" w:cs="Segoe UI"/>
+            <w:color w:val="000000"/>
+          </w:rPr>
+          <m:t>ñ</m:t>
+        </m:r>
+        <m:r>
+          <m:rPr>
+            <m:sty m:val="bi"/>
+          </m:rPr>
+          <w:rPr>
+            <w:rFonts w:ascii="Cambria Math" w:eastAsiaTheme="majorEastAsia" w:hAnsi="Cambria Math" w:cs="Segoe UI"/>
+            <w:color w:val="000000"/>
+          </w:rPr>
+          <m:t>o</m:t>
+        </m:r>
+        <m:r>
+          <m:rPr>
+            <m:sty m:val="bi"/>
+          </m:rPr>
+          <w:rPr>
+            <w:rFonts w:ascii="Cambria Math" w:eastAsiaTheme="majorEastAsia" w:hAnsi="Cambria Math" w:cs="Segoe UI"/>
+            <w:color w:val="000000"/>
+          </w:rPr>
+          <m:t> </m:t>
+        </m:r>
+        <m:r>
+          <m:rPr>
+            <m:sty m:val="bi"/>
+          </m:rPr>
+          <w:rPr>
+            <w:rFonts w:ascii="Cambria Math" w:eastAsiaTheme="majorEastAsia" w:hAnsi="Cambria Math" w:cs="Segoe UI"/>
+            <w:color w:val="000000"/>
+          </w:rPr>
+          <m:t>de</m:t>
+        </m:r>
+        <m:r>
+          <m:rPr>
+            <m:sty m:val="bi"/>
+          </m:rPr>
+          <w:rPr>
+            <w:rFonts w:ascii="Cambria Math" w:eastAsiaTheme="majorEastAsia" w:hAnsi="Cambria Math" w:cs="Segoe UI"/>
+            <w:color w:val="000000"/>
+          </w:rPr>
+          <m:t> </m:t>
+        </m:r>
+        <m:r>
+          <m:rPr>
+            <m:sty m:val="bi"/>
+          </m:rPr>
+          <w:rPr>
+            <w:rFonts w:ascii="Cambria Math" w:eastAsiaTheme="majorEastAsia" w:hAnsi="Cambria Math" w:cs="Segoe UI"/>
+            <w:color w:val="000000"/>
+          </w:rPr>
+          <m:t>cada</m:t>
+        </m:r>
+        <m:r>
+          <m:rPr>
+            <m:sty m:val="bi"/>
+          </m:rPr>
+          <w:rPr>
+            <w:rFonts w:ascii="Cambria Math" w:eastAsiaTheme="majorEastAsia" w:hAnsi="Cambria Math" w:cs="Segoe UI"/>
+            <w:color w:val="000000"/>
+          </w:rPr>
+          <m:t> </m:t>
+        </m:r>
+        <m:r>
+          <m:rPr>
+            <m:sty m:val="bi"/>
+          </m:rPr>
+          <w:rPr>
+            <w:rFonts w:ascii="Cambria Math" w:eastAsiaTheme="majorEastAsia" w:hAnsi="Cambria Math" w:cs="Segoe UI"/>
+            <w:color w:val="000000"/>
+          </w:rPr>
+          <m:t>empleado</m:t>
+        </m:r>
+        <m:r>
+          <m:rPr>
+            <m:sty m:val="bi"/>
+          </m:rPr>
+          <w:rPr>
+            <w:rFonts w:ascii="Cambria Math" w:eastAsiaTheme="majorEastAsia" w:hAnsi="Cambria Math" w:cs="Segoe UI"/>
+            <w:color w:val="000000"/>
+          </w:rPr>
+          <m:t> </m:t>
+        </m:r>
+        <m:r>
+          <m:rPr>
+            <m:sty m:val="bi"/>
+          </m:rPr>
+          <w:rPr>
+            <w:rFonts w:ascii="Cambria Math" w:eastAsiaTheme="majorEastAsia" w:hAnsi="Cambria Math" w:cs="Segoe UI"/>
+            <w:color w:val="000000"/>
+          </w:rPr>
+          <m:t>2016</m:t>
+        </m:r>
+        <m:r>
+          <m:rPr>
+            <m:sty m:val="bi"/>
+          </m:rPr>
+          <w:rPr>
+            <w:rFonts w:ascii="Cambria Math" w:eastAsiaTheme="majorEastAsia" w:hAnsi="Cambria Math" w:cs="Segoe UI"/>
+            <w:color w:val="000000"/>
+          </w:rPr>
+          <m:t> (</m:t>
+        </m:r>
+        <m:r>
+          <m:rPr>
+            <m:sty m:val="bi"/>
+          </m:rPr>
+          <w:rPr>
+            <w:rFonts w:ascii="Cambria Math" w:eastAsiaTheme="majorEastAsia" w:hAnsi="Cambria Math" w:cs="Segoe UI"/>
+            <w:color w:val="000000"/>
+          </w:rPr>
+          <m:t>t+1</m:t>
+        </m:r>
+        <m:r>
+          <m:rPr>
+            <m:sty m:val="bi"/>
+          </m:rPr>
+          <w:rPr>
+            <w:rFonts w:ascii="Cambria Math" w:eastAsiaTheme="majorEastAsia" w:hAnsi="Cambria Math" w:cs="Segoe UI"/>
+            <w:color w:val="000000"/>
+          </w:rPr>
+          <m:t>)</m:t>
+        </m:r>
+      </m:oMath>
+    </w:p>
+    <w:p>
+      <w:pPr>
+        <w:pStyle w:val="outlineelement"/>
+        <w:numPr>
+          <w:ilvl w:val="0"/>
+          <w:numId w:val="8"/>
+        </w:numPr>
+        <w:spacing w:before="0" w:beforeAutospacing="0" w:after="240" w:afterAutospacing="0"/>
+        <w:rPr>
+          <w:rFonts w:ascii="Aptos" w:eastAsiaTheme="majorEastAsia" w:hAnsi="Aptos" w:cs="Segoe UI"/>
+          <w:b/>
+          <w:bCs/>
+          <w:color w:val="000000"/>
+        </w:rPr>
+      </w:pPr>
+      <m:oMath>
+        <m:r>
+          <m:rPr>
+            <m:sty m:val="bi"/>
+          </m:rPr>
+          <w:rPr>
+            <w:rFonts w:ascii="Cambria Math" w:eastAsiaTheme="majorEastAsia" w:hAnsi="Cambria Math" w:cs="Segoe UI"/>
+            <w:color w:val="000000"/>
+          </w:rPr>
+          <m:t>x=inf</m:t>
+        </m:r>
+        <m:r>
+          <m:rPr>
+            <m:sty m:val="bi"/>
+          </m:rPr>
+          <w:rPr>
+            <w:rFonts w:ascii="Cambria Math" w:eastAsiaTheme="majorEastAsia" w:hAnsi="Cambria Math" w:cs="Segoe UI"/>
+            <w:color w:val="000000"/>
+          </w:rPr>
+          <m:t> </m:t>
+        </m:r>
+        <m:r>
+          <m:rPr>
+            <m:sty m:val="bi"/>
+          </m:rPr>
+          <w:rPr>
+            <w:rFonts w:ascii="Cambria Math" w:eastAsiaTheme="majorEastAsia" w:hAnsi="Cambria Math" w:cs="Segoe UI"/>
+            <w:color w:val="000000"/>
+          </w:rPr>
+          <m:t>de</m:t>
+        </m:r>
+        <m:r>
+          <m:rPr>
+            <m:sty m:val="bi"/>
+          </m:rPr>
+          <w:rPr>
+            <w:rFonts w:ascii="Cambria Math" w:eastAsiaTheme="majorEastAsia" w:hAnsi="Cambria Math" w:cs="Segoe UI"/>
+            <w:color w:val="000000"/>
+          </w:rPr>
+          <m:t> </m:t>
+        </m:r>
+        <m:r>
+          <m:rPr>
+            <m:sty m:val="bi"/>
+          </m:rPr>
+          <w:rPr>
+            <w:rFonts w:ascii="Cambria Math" w:eastAsiaTheme="majorEastAsia" w:hAnsi="Cambria Math" w:cs="Segoe UI"/>
+            <w:color w:val="000000"/>
+          </w:rPr>
+          <m:t>cada</m:t>
+        </m:r>
+        <m:r>
+          <m:rPr>
+            <m:sty m:val="bi"/>
+          </m:rPr>
+          <w:rPr>
+            <w:rFonts w:ascii="Cambria Math" w:eastAsiaTheme="majorEastAsia" w:hAnsi="Cambria Math" w:cs="Segoe UI"/>
+            <w:color w:val="000000"/>
+          </w:rPr>
+          <m:t> </m:t>
+        </m:r>
+        <m:r>
+          <m:rPr>
+            <m:sty m:val="bi"/>
+          </m:rPr>
+          <w:rPr>
+            <w:rFonts w:ascii="Cambria Math" w:eastAsiaTheme="majorEastAsia" w:hAnsi="Cambria Math" w:cs="Segoe UI"/>
+            <w:color w:val="000000"/>
+          </w:rPr>
+          <m:t>empleado</m:t>
+        </m:r>
+        <m:r>
+          <m:rPr>
+            <m:sty m:val="bi"/>
+          </m:rPr>
+          <w:rPr>
+            <w:rFonts w:ascii="Cambria Math" w:eastAsiaTheme="majorEastAsia" w:hAnsi="Cambria Math" w:cs="Segoe UI"/>
+            <w:color w:val="000000"/>
+          </w:rPr>
+          <m:t> </m:t>
+        </m:r>
+        <m:r>
+          <m:rPr>
+            <m:sty m:val="bi"/>
+          </m:rPr>
+          <w:rPr>
+            <w:rFonts w:ascii="Cambria Math" w:eastAsiaTheme="majorEastAsia" w:hAnsi="Cambria Math" w:cs="Segoe UI"/>
+            <w:color w:val="000000"/>
+          </w:rPr>
+          <m:t>2016</m:t>
+        </m:r>
+        <m:r>
+          <m:rPr>
+            <m:sty m:val="bi"/>
+          </m:rPr>
+          <w:rPr>
+            <w:rFonts w:ascii="Cambria Math" w:eastAsiaTheme="majorEastAsia" w:hAnsi="Cambria Math" w:cs="Segoe UI"/>
+            <w:color w:val="000000"/>
+          </w:rPr>
+          <m:t> (</m:t>
+        </m:r>
+        <m:r>
+          <m:rPr>
+            <m:sty m:val="bi"/>
+          </m:rPr>
+          <w:rPr>
+            <w:rFonts w:ascii="Cambria Math" w:eastAsiaTheme="majorEastAsia" w:hAnsi="Cambria Math" w:cs="Segoe UI"/>
+            <w:color w:val="000000"/>
+          </w:rPr>
+          <m:t>t</m:t>
+        </m:r>
+        <m:r>
+          <m:rPr>
+            <m:sty m:val="bi"/>
+          </m:rPr>
+          <w:rPr>
+            <w:rFonts w:ascii="Cambria Math" w:eastAsiaTheme="majorEastAsia" w:hAnsi="Cambria Math" w:cs="Segoe UI"/>
+            <w:color w:val="000000"/>
+          </w:rPr>
+          <m:t>) </m:t>
+        </m:r>
+      </m:oMath>
+    </w:p>
+    <w:p>
+      <w:pPr>
+        <w:pStyle w:val="outlineelement"/>
+        <w:numPr>
+          <w:ilvl w:val="0"/>
+          <w:numId w:val="9"/>
+        </w:numPr>
+        <w:spacing w:before="0" w:beforeAutospacing="0" w:after="240" w:afterAutospacing="0"/>
+        <w:rPr>
+          <w:rFonts w:ascii="Aptos" w:eastAsiaTheme="majorEastAsia" w:hAnsi="Aptos" w:cs="Segoe UI"/>
+          <w:b/>
+          <w:bCs/>
+          <w:color w:val="000000"/>
+        </w:rPr>
+      </w:pPr>
+      <m:oMath>
+        <m:r>
+          <m:rPr>
+            <m:sty m:val="bi"/>
+          </m:rPr>
+          <w:rPr>
+            <w:rFonts w:ascii="Cambria Math" w:eastAsiaTheme="majorEastAsia" w:hAnsi="Cambria Math" w:cs="Segoe UI"/>
+            <w:color w:val="000000"/>
+          </w:rPr>
+          <w:lastRenderedPageBreak/>
+          <m:t>x=inf</m:t>
+        </m:r>
+        <m:r>
+          <m:rPr>
+            <m:sty m:val="bi"/>
+          </m:rPr>
+          <w:rPr>
+            <w:rFonts w:ascii="Cambria Math" w:eastAsiaTheme="majorEastAsia" w:hAnsi="Cambria Math" w:cs="Segoe UI"/>
+            <w:color w:val="000000"/>
+          </w:rPr>
+          <m:t> </m:t>
+        </m:r>
+        <m:r>
+          <m:rPr>
+            <m:sty m:val="bi"/>
+          </m:rPr>
+          <w:rPr>
+            <w:rFonts w:ascii="Cambria Math" w:eastAsiaTheme="majorEastAsia" w:hAnsi="Cambria Math" w:cs="Segoe UI"/>
+            <w:color w:val="000000"/>
+          </w:rPr>
+          <m:t>de</m:t>
+        </m:r>
+        <m:r>
+          <m:rPr>
+            <m:sty m:val="bi"/>
+          </m:rPr>
+          <w:rPr>
+            <w:rFonts w:ascii="Cambria Math" w:eastAsiaTheme="majorEastAsia" w:hAnsi="Cambria Math" w:cs="Segoe UI"/>
+            <w:color w:val="000000"/>
+          </w:rPr>
+          <m:t> </m:t>
+        </m:r>
+        <m:r>
+          <m:rPr>
+            <m:sty m:val="bi"/>
+          </m:rPr>
+          <w:rPr>
+            <w:rFonts w:ascii="Cambria Math" w:eastAsiaTheme="majorEastAsia" w:hAnsi="Cambria Math" w:cs="Segoe UI"/>
+            <w:color w:val="000000"/>
+          </w:rPr>
+          <m:t>cada</m:t>
+        </m:r>
+        <m:r>
+          <m:rPr>
+            <m:sty m:val="bi"/>
+          </m:rPr>
+          <w:rPr>
+            <w:rFonts w:ascii="Cambria Math" w:eastAsiaTheme="majorEastAsia" w:hAnsi="Cambria Math" w:cs="Segoe UI"/>
+            <w:color w:val="000000"/>
+          </w:rPr>
+          <m:t> </m:t>
+        </m:r>
+        <m:r>
+          <m:rPr>
+            <m:sty m:val="bi"/>
+          </m:rPr>
+          <w:rPr>
+            <w:rFonts w:ascii="Cambria Math" w:eastAsiaTheme="majorEastAsia" w:hAnsi="Cambria Math" w:cs="Segoe UI"/>
+            <w:color w:val="000000"/>
+          </w:rPr>
+          <m:t>empleado</m:t>
+        </m:r>
+        <m:r>
+          <m:rPr>
+            <m:sty m:val="bi"/>
+          </m:rPr>
+          <w:rPr>
+            <w:rFonts w:ascii="Cambria Math" w:eastAsiaTheme="majorEastAsia" w:hAnsi="Cambria Math" w:cs="Segoe UI"/>
+            <w:color w:val="000000"/>
+          </w:rPr>
+          <m:t> </m:t>
+        </m:r>
+        <m:r>
+          <m:rPr>
+            <m:sty m:val="bi"/>
+          </m:rPr>
+          <w:rPr>
+            <w:rFonts w:ascii="Cambria Math" w:eastAsiaTheme="majorEastAsia" w:hAnsi="Cambria Math" w:cs="Segoe UI"/>
+            <w:color w:val="000000"/>
+          </w:rPr>
+          <m:t>2015</m:t>
+        </m:r>
+        <m:r>
+          <m:rPr>
+            <m:sty m:val="bi"/>
+          </m:rPr>
+          <w:rPr>
+            <w:rFonts w:ascii="Cambria Math" w:eastAsiaTheme="majorEastAsia" w:hAnsi="Cambria Math" w:cs="Segoe UI"/>
+            <w:color w:val="000000"/>
+          </w:rPr>
+          <m:t> (</m:t>
+        </m:r>
+        <m:r>
+          <m:rPr>
+            <m:sty m:val="bi"/>
+          </m:rPr>
+          <w:rPr>
+            <w:rFonts w:ascii="Cambria Math" w:eastAsiaTheme="majorEastAsia" w:hAnsi="Cambria Math" w:cs="Segoe UI"/>
+            <w:color w:val="000000"/>
+          </w:rPr>
+          <m:t>t</m:t>
+        </m:r>
+        <m:r>
+          <m:rPr>
+            <m:sty m:val="bi"/>
+          </m:rPr>
+          <w:rPr>
+            <w:rFonts w:ascii="Cambria Math" w:eastAsiaTheme="majorEastAsia" w:hAnsi="Cambria Math" w:cs="Segoe UI"/>
+            <w:color w:val="000000"/>
+          </w:rPr>
+          <m:t>)</m:t>
+        </m:r>
+      </m:oMath>
+    </w:p>
+    <w:p>
+      <w:pPr>
+        <w:pStyle w:val="outlineelement"/>
+        <w:numPr>
+          <w:ilvl w:val="0"/>
+          <w:numId w:val="9"/>
+        </w:numPr>
+        <w:spacing w:before="0" w:beforeAutospacing="0" w:after="240" w:afterAutospacing="0"/>
+        <w:rPr>
+          <w:rFonts w:ascii="Aptos" w:eastAsiaTheme="majorEastAsia" w:hAnsi="Aptos" w:cs="Segoe UI"/>
+          <w:b/>
+          <w:bCs/>
+          <w:color w:val="000000"/>
+        </w:rPr>
+      </w:pPr>
+    </w:p>
+    <w:p>
+      <w:pPr>
+        <w:pStyle w:val="paragraph"/>
+        <w:spacing w:before="0" w:beforeAutospacing="0" w:after="0" w:afterAutospacing="0"/>
+        <w:textAlignment w:val="baseline"/>
+        <w:rPr>
+          <w:rStyle w:val="eop"/>
+          <w:rFonts w:ascii="Aptos" w:eastAsiaTheme="majorEastAsia" w:hAnsi="Aptos" w:cs="Segoe UI"/>
+        </w:rPr>
+      </w:pPr>
+      <w:r>
+        <w:rPr>
+          <w:rStyle w:val="normaltextrun"/>
+          <w:rFonts w:ascii="Aptos" w:eastAsiaTheme="majorEastAsia" w:hAnsi="Aptos" w:cs="Segoe UI"/>
+        </w:rPr>
+        <w:t>Los resultados obtenidos se entregarán en una base de datos a RRHH para la creación de estrategias de retención de los empleados.</w:t>
       </w:r>
       <w:r>
         <w:rPr>
-          <w:b/>
-          <w:bCs/>
-        </w:rPr>
-        <w:t xml:space="preserve">s de </w:t>
+          <w:rStyle w:val="eop"/>
+          <w:rFonts w:ascii="Aptos" w:eastAsiaTheme="majorEastAsia" w:hAnsi="Aptos" w:cs="Segoe UI"/>
+        </w:rPr>
+        <w:t> </w:t>
+      </w:r>
+    </w:p>
+    <w:p>
+      <w:pPr>
+        <w:pStyle w:val="paragraph"/>
+        <w:spacing w:before="0" w:beforeAutospacing="0" w:after="0" w:afterAutospacing="0"/>
+        <w:textAlignment w:val="baseline"/>
+        <w:rPr>
+          <w:rFonts w:ascii="Segoe UI" w:hAnsi="Segoe UI" w:cs="Segoe UI"/>
+          <w:sz w:val="18"/>
+          <w:szCs w:val="18"/>
+        </w:rPr>
+      </w:pPr>
+    </w:p>
+    <w:p>
+      <w:pPr>
+        <w:pStyle w:val="paragraph"/>
+        <w:spacing w:before="0" w:beforeAutospacing="0" w:after="0" w:afterAutospacing="0"/>
+        <w:textAlignment w:val="baseline"/>
+        <w:rPr>
+          <w:rFonts w:ascii="Segoe UI" w:hAnsi="Segoe UI" w:cs="Segoe UI"/>
+          <w:sz w:val="18"/>
+          <w:szCs w:val="18"/>
+        </w:rPr>
+      </w:pPr>
+      <w:r>
+        <w:rPr>
+          <w:rStyle w:val="normaltextrun"/>
+          <w:rFonts w:ascii="Aptos" w:eastAsiaTheme="majorEastAsia" w:hAnsi="Aptos" w:cs="Segoe UI"/>
+        </w:rPr>
+        <w:t xml:space="preserve">El modelo se </w:t>
       </w:r>
       <w:proofErr w:type="spellStart"/>
       <w:r>
         <w:rPr>
-          <w:b/>
-          <w:bCs/>
-        </w:rPr>
-        <w:t>Clustering</w:t>
-      </w:r>
-      <w:proofErr w:type="spellEnd"/>
-    </w:p>
-    <w:p>
-      <w:pPr>
-        <w:pStyle w:val="Prrafodelista"/>
-        <w:numPr>
-          <w:ilvl w:val="0"/>
-          <w:numId w:val="1"/>
-        </w:numPr>
-        <w:rPr>
-          <w:b/>
-          <w:bCs/>
-        </w:rPr>
-      </w:pPr>
-      <w:r>
-        <w:rPr>
-          <w:b/>
-          <w:bCs/>
-        </w:rPr>
-        <w:t>Arboles de</w:t>
-      </w:r>
-      <w:r>
-        <w:t xml:space="preserve"> </w:t>
-      </w:r>
-      <w:r>
-        <w:rPr>
-          <w:b/>
-          <w:bCs/>
-        </w:rPr>
-        <w:t>decisión</w:t>
-      </w:r>
-    </w:p>
-    <w:p>
-      <w:pPr>
-        <w:pStyle w:val="Prrafodelista"/>
-        <w:numPr>
-          <w:ilvl w:val="0"/>
-          <w:numId w:val="1"/>
-        </w:numPr>
-        <w:rPr>
-          <w:b/>
-          <w:bCs/>
-        </w:rPr>
-      </w:pPr>
-      <w:proofErr w:type="spellStart"/>
-      <w:r>
-        <w:rPr>
-          <w:b/>
-          <w:bCs/>
-        </w:rPr>
-        <w:t>Random</w:t>
+          <w:rStyle w:val="normaltextrun"/>
+          <w:rFonts w:ascii="Aptos" w:eastAsiaTheme="majorEastAsia" w:hAnsi="Aptos" w:cs="Segoe UI"/>
+        </w:rPr>
+        <w:t>re-entrena</w:t>
       </w:r>
       <w:proofErr w:type="spellEnd"/>
       <w:r>
         <w:rPr>
-          <w:b/>
-          <w:bCs/>
-        </w:rPr>
-        <w:t xml:space="preserve"> </w:t>
-      </w:r>
-      <w:proofErr w:type="spellStart"/>
-      <w:r>
-        <w:rPr>
-          <w:b/>
-          <w:bCs/>
-        </w:rPr>
-        <w:t>forest</w:t>
-      </w:r>
-      <w:proofErr w:type="spellEnd"/>
-      <w:r>
-        <w:rPr>
-          <w:b/>
-          <w:bCs/>
-        </w:rPr>
-        <w:t xml:space="preserve"> </w:t>
-      </w:r>
-    </w:p>
-    <w:p>
-      <w:pPr>
-        <w:pStyle w:val="Prrafodelista"/>
-        <w:numPr>
-          <w:ilvl w:val="0"/>
-          <w:numId w:val="1"/>
-        </w:numPr>
-        <w:rPr>
-          <w:b/>
-          <w:bCs/>
-        </w:rPr>
-      </w:pPr>
-      <w:r>
-        <w:rPr>
-          <w:b/>
-          <w:bCs/>
-        </w:rPr>
-        <w:t>la Regresión Logística</w:t>
-      </w:r>
-    </w:p>
-    <w:p>
-      <w:pPr>
-        <w:pStyle w:val="Prrafodelista"/>
-        <w:numPr>
-          <w:ilvl w:val="0"/>
-          <w:numId w:val="1"/>
-        </w:numPr>
-        <w:rPr>
-          <w:b/>
-          <w:bCs/>
-        </w:rPr>
-      </w:pPr>
-      <w:proofErr w:type="spellStart"/>
-      <w:r>
-        <w:rPr>
-          <w:b/>
-          <w:bCs/>
-        </w:rPr>
-        <w:t>Gradient</w:t>
-      </w:r>
-      <w:proofErr w:type="spellEnd"/>
-      <w:r>
-        <w:rPr>
-          <w:b/>
-          <w:bCs/>
-        </w:rPr>
-        <w:t xml:space="preserve"> </w:t>
-      </w:r>
-      <w:proofErr w:type="spellStart"/>
-      <w:r>
-        <w:rPr>
-          <w:b/>
-          <w:bCs/>
-        </w:rPr>
-        <w:t>Boosting</w:t>
-      </w:r>
-      <w:proofErr w:type="spellEnd"/>
-    </w:p>
-    <w:p>
-      <w:pPr>
-        <w:rPr>
-          <w:b/>
-          <w:bCs/>
-        </w:rPr>
-      </w:pPr>
-      <w:r>
-        <w:rPr>
-          <w:b/>
-          <w:bCs/>
-        </w:rPr>
-        <w:t>Problema de negocio</w:t>
+          <w:rStyle w:val="normaltextrun"/>
+          <w:rFonts w:ascii="Aptos" w:eastAsiaTheme="majorEastAsia" w:hAnsi="Aptos" w:cs="Segoe UI"/>
+        </w:rPr>
+        <w:t xml:space="preserve"> cada año, después de realizada la encuesta de satisfacción a los empleados, para posteriormente realizar las predicciones.</w:t>
       </w:r>
       <w:r>
         <w:rPr>
-          <w:b/>
-          <w:bCs/>
-        </w:rPr>
-        <w:t>:</w:t>
-      </w:r>
-    </w:p>
-    <w:p>
-      <w:r>
-        <w:t xml:space="preserve">Con la implementación de los modelos, se busca </w:t>
-      </w:r>
-      <w:proofErr w:type="spellStart"/>
-      <w:r>
-        <w:t>segnetar</w:t>
-      </w:r>
-      <w:proofErr w:type="spellEnd"/>
-      <w:r>
-        <w:t xml:space="preserve"> los empleados de manera que se puedan implementar estrategias de retención personalizadas </w:t>
-      </w:r>
-      <w:proofErr w:type="spellStart"/>
-      <w:r>
-        <w:t>basdas</w:t>
-      </w:r>
-      <w:proofErr w:type="spellEnd"/>
-      <w:r>
-        <w:t xml:space="preserve"> en los </w:t>
-      </w:r>
-      <w:r>
-        <w:lastRenderedPageBreak/>
-        <w:t>resultados, además de comunicar los resultados y estrategias a la parte de la gerencia encargada para facilitar la toma de decisiones.</w:t>
-      </w:r>
-    </w:p>
-    <w:p>
-      <w:pPr>
-        <w:rPr>
-          <w:b/>
-          <w:bCs/>
-        </w:rPr>
-      </w:pPr>
-      <w:r>
-        <w:rPr>
-          <w:b/>
-          <w:bCs/>
-        </w:rPr>
-        <w:t xml:space="preserve">Diseño </w:t>
-      </w:r>
-      <w:proofErr w:type="spellStart"/>
-      <w:r>
-        <w:rPr>
-          <w:b/>
-          <w:bCs/>
-        </w:rPr>
-        <w:t>Tecnico</w:t>
-      </w:r>
-      <w:proofErr w:type="spellEnd"/>
-      <w:r>
-        <w:rPr>
-          <w:b/>
-          <w:bCs/>
-        </w:rPr>
-        <w:t xml:space="preserve">: </w:t>
+          <w:rStyle w:val="eop"/>
+          <w:rFonts w:ascii="Aptos" w:eastAsiaTheme="majorEastAsia" w:hAnsi="Aptos" w:cs="Segoe UI"/>
+        </w:rPr>
+        <w:t> </w:t>
       </w:r>
     </w:p>
     <w:p/>
@@ -374,8 +1157,753 @@
 </file>
 
 <file path=word/numbering.xml><?xml version="1.0" encoding="utf-8"?>
-<w:numbering xmlns:wpc="http://schemas.microsoft.com/office/word/2010/wordprocessingCanvas" xmlns:cx="http://schemas.microsoft.com/office/drawing/2014/chartex" xmlns:cx1="http://schemas.microsoft.com/office/drawing/2015/9/8/chartex" xmlns:cx2="http://schemas.microsoft.com/office/drawing/2015/10/21/chartex" xmlns:cx3="http://schemas.microsoft.com/office/drawing/2016/5/9/chartex" xmlns:cx4="http://schemas.microsoft.com/office/drawing/2016/5/10/chartex" xmlns:cx5="http://schemas.microsoft.com/office/drawing/2016/5/11/chartex" xmlns:cx6="http://schemas.microsoft.com/office/drawing/2016/5/12/chartex" xmlns:cx7="http://schemas.microsoft.com/office/drawing/2016/5/13/chartex" xmlns:cx8="http://schemas.microsoft.com/office/drawing/2016/5/14/chartex" xmlns:mc="http://schemas.openxmlformats.org/markup-compatibility/2006" xmlns:aink="http://schemas.microsoft.com/office/drawing/2016/ink" xmlns:am3d="http://schemas.microsoft.com/office/drawing/2017/model3d" xmlns:o="urn:schemas-microsoft-com:office:office" xmlns:oel="http://schemas.microsoft.com/office/2019/extlst" xmlns:r="http://schemas.openxmlformats.org/officeDocument/2006/relationships" xmlns:m="http://schemas.openxmlformats.org/officeDocument/2006/math" xmlns:v="urn:schemas-microsoft-com:vml" xmlns:wp14="http://schemas.microsoft.com/office/word/2010/wordprocessingDrawing" xmlns:wp="http://schemas.openxmlformats.org/drawingml/2006/wordprocessingDrawing" xmlns:w10="urn:schemas-microsoft-com:office:word" xmlns:w="http://schemas.openxmlformats.org/wordprocessingml/2006/main" xmlns:w14="http://schemas.microsoft.com/office/word/2010/wordml" xmlns:w15="http://schemas.microsoft.com/office/word/2012/wordml" xmlns:w16cex="http://schemas.microsoft.com/office/word/2018/wordml/cex" xmlns:w16cid="http://schemas.microsoft.com/office/word/2016/wordml/cid" xmlns:w16="http://schemas.microsoft.com/office/word/2018/wordml" xmlns:w16du="http://schemas.microsoft.com/office/word/2023/wordml/word16du" xmlns:w16sdtdh="http://schemas.microsoft.com/office/word/2020/wordml/sdtdatahash" xmlns:w16se="http://schemas.microsoft.com/office/word/2015/wordml/symex" xmlns:wpg="http://schemas.microsoft.com/office/word/2010/wordprocessingGroup" xmlns:wpi="http://schemas.microsoft.com/office/word/2010/wordprocessingInk" xmlns:wne="http://schemas.microsoft.com/office/word/2006/wordml" xmlns:wps="http://schemas.microsoft.com/office/word/2010/wordprocessingShape" mc:Ignorable="w14 w15 w16se w16cid w16 w16cex w16sdtdh w16du wp14">
+<w:numbering xmlns:wpc="http://schemas.microsoft.com/office/word/2010/wordprocessingCanvas" xmlns:cx="http://schemas.microsoft.com/office/drawing/2014/chartex" xmlns:cx1="http://schemas.microsoft.com/office/drawing/2015/9/8/chartex" xmlns:cx2="http://schemas.microsoft.com/office/drawing/2015/10/21/chartex" xmlns:cx3="http://schemas.microsoft.com/office/drawing/2016/5/9/chartex" xmlns:cx4="http://schemas.microsoft.com/office/drawing/2016/5/10/chartex" xmlns:cx5="http://schemas.microsoft.com/office/drawing/2016/5/11/chartex" xmlns:cx6="http://schemas.microsoft.com/office/drawing/2016/5/12/chartex" xmlns:cx7="http://schemas.microsoft.com/office/drawing/2016/5/13/chartex" xmlns:cx8="http://schemas.microsoft.com/office/drawing/2016/5/14/chartex" xmlns:mc="http://schemas.openxmlformats.org/markup-compatibility/2006" xmlns:aink="http://schemas.microsoft.com/office/drawing/2016/ink" xmlns:am3d="http://schemas.microsoft.com/office/drawing/2017/model3d" xmlns:o="urn:schemas-microsoft-com:office:office" xmlns:r="http://schemas.openxmlformats.org/officeDocument/2006/relationships" xmlns:m="http://schemas.openxmlformats.org/officeDocument/2006/math" xmlns:v="urn:schemas-microsoft-com:vml" xmlns:wp14="http://schemas.microsoft.com/office/word/2010/wordprocessingDrawing" xmlns:wp="http://schemas.openxmlformats.org/drawingml/2006/wordprocessingDrawing" xmlns:w10="urn:schemas-microsoft-com:office:word" xmlns:w="http://schemas.openxmlformats.org/wordprocessingml/2006/main" xmlns:w14="http://schemas.microsoft.com/office/word/2010/wordml" xmlns:w15="http://schemas.microsoft.com/office/word/2012/wordml" xmlns:w16cex="http://schemas.microsoft.com/office/word/2018/wordml/cex" xmlns:w16cid="http://schemas.microsoft.com/office/word/2016/wordml/cid" xmlns:w16="http://schemas.microsoft.com/office/word/2018/wordml" xmlns:w16sdtdh="http://schemas.microsoft.com/office/word/2020/wordml/sdtdatahash" xmlns:w16se="http://schemas.microsoft.com/office/word/2015/wordml/symex" xmlns:wpg="http://schemas.microsoft.com/office/word/2010/wordprocessingGroup" xmlns:wpi="http://schemas.microsoft.com/office/word/2010/wordprocessingInk" xmlns:wne="http://schemas.microsoft.com/office/word/2006/wordml" xmlns:wps="http://schemas.microsoft.com/office/word/2010/wordprocessingShape" mc:Ignorable="w14 w15 w16se w16cid w16 w16cex w16sdtdh wp14">
   <w:abstractNum w:abstractNumId="0" w15:restartNumberingAfterBreak="0">
+    <w:nsid w:val="13347151"/>
+    <w:multiLevelType w:val="multilevel"/>
+    <w:tmpl w:val="ED3A6FB0"/>
+    <w:lvl w:ilvl="0">
+      <w:start w:val="1"/>
+      <w:numFmt w:val="bullet"/>
+      <w:lvlText w:val=""/>
+      <w:lvlJc w:val="left"/>
+      <w:pPr>
+        <w:tabs>
+          <w:tab w:val="num" w:pos="720"/>
+        </w:tabs>
+        <w:ind w:left="720" w:hanging="360"/>
+      </w:pPr>
+      <w:rPr>
+        <w:rFonts w:ascii="Symbol" w:hAnsi="Symbol" w:hint="default"/>
+        <w:sz w:val="20"/>
+      </w:rPr>
+    </w:lvl>
+    <w:lvl w:ilvl="1" w:tentative="1">
+      <w:start w:val="1"/>
+      <w:numFmt w:val="bullet"/>
+      <w:lvlText w:val=""/>
+      <w:lvlJc w:val="left"/>
+      <w:pPr>
+        <w:tabs>
+          <w:tab w:val="num" w:pos="1440"/>
+        </w:tabs>
+        <w:ind w:left="1440" w:hanging="360"/>
+      </w:pPr>
+      <w:rPr>
+        <w:rFonts w:ascii="Symbol" w:hAnsi="Symbol" w:hint="default"/>
+        <w:sz w:val="20"/>
+      </w:rPr>
+    </w:lvl>
+    <w:lvl w:ilvl="2" w:tentative="1">
+      <w:start w:val="1"/>
+      <w:numFmt w:val="bullet"/>
+      <w:lvlText w:val=""/>
+      <w:lvlJc w:val="left"/>
+      <w:pPr>
+        <w:tabs>
+          <w:tab w:val="num" w:pos="2160"/>
+        </w:tabs>
+        <w:ind w:left="2160" w:hanging="360"/>
+      </w:pPr>
+      <w:rPr>
+        <w:rFonts w:ascii="Symbol" w:hAnsi="Symbol" w:hint="default"/>
+        <w:sz w:val="20"/>
+      </w:rPr>
+    </w:lvl>
+    <w:lvl w:ilvl="3" w:tentative="1">
+      <w:start w:val="1"/>
+      <w:numFmt w:val="bullet"/>
+      <w:lvlText w:val=""/>
+      <w:lvlJc w:val="left"/>
+      <w:pPr>
+        <w:tabs>
+          <w:tab w:val="num" w:pos="2880"/>
+        </w:tabs>
+        <w:ind w:left="2880" w:hanging="360"/>
+      </w:pPr>
+      <w:rPr>
+        <w:rFonts w:ascii="Symbol" w:hAnsi="Symbol" w:hint="default"/>
+        <w:sz w:val="20"/>
+      </w:rPr>
+    </w:lvl>
+    <w:lvl w:ilvl="4" w:tentative="1">
+      <w:start w:val="1"/>
+      <w:numFmt w:val="bullet"/>
+      <w:lvlText w:val=""/>
+      <w:lvlJc w:val="left"/>
+      <w:pPr>
+        <w:tabs>
+          <w:tab w:val="num" w:pos="3600"/>
+        </w:tabs>
+        <w:ind w:left="3600" w:hanging="360"/>
+      </w:pPr>
+      <w:rPr>
+        <w:rFonts w:ascii="Symbol" w:hAnsi="Symbol" w:hint="default"/>
+        <w:sz w:val="20"/>
+      </w:rPr>
+    </w:lvl>
+    <w:lvl w:ilvl="5" w:tentative="1">
+      <w:start w:val="1"/>
+      <w:numFmt w:val="bullet"/>
+      <w:lvlText w:val=""/>
+      <w:lvlJc w:val="left"/>
+      <w:pPr>
+        <w:tabs>
+          <w:tab w:val="num" w:pos="4320"/>
+        </w:tabs>
+        <w:ind w:left="4320" w:hanging="360"/>
+      </w:pPr>
+      <w:rPr>
+        <w:rFonts w:ascii="Symbol" w:hAnsi="Symbol" w:hint="default"/>
+        <w:sz w:val="20"/>
+      </w:rPr>
+    </w:lvl>
+    <w:lvl w:ilvl="6" w:tentative="1">
+      <w:start w:val="1"/>
+      <w:numFmt w:val="bullet"/>
+      <w:lvlText w:val=""/>
+      <w:lvlJc w:val="left"/>
+      <w:pPr>
+        <w:tabs>
+          <w:tab w:val="num" w:pos="5040"/>
+        </w:tabs>
+        <w:ind w:left="5040" w:hanging="360"/>
+      </w:pPr>
+      <w:rPr>
+        <w:rFonts w:ascii="Symbol" w:hAnsi="Symbol" w:hint="default"/>
+        <w:sz w:val="20"/>
+      </w:rPr>
+    </w:lvl>
+    <w:lvl w:ilvl="7" w:tentative="1">
+      <w:start w:val="1"/>
+      <w:numFmt w:val="bullet"/>
+      <w:lvlText w:val=""/>
+      <w:lvlJc w:val="left"/>
+      <w:pPr>
+        <w:tabs>
+          <w:tab w:val="num" w:pos="5760"/>
+        </w:tabs>
+        <w:ind w:left="5760" w:hanging="360"/>
+      </w:pPr>
+      <w:rPr>
+        <w:rFonts w:ascii="Symbol" w:hAnsi="Symbol" w:hint="default"/>
+        <w:sz w:val="20"/>
+      </w:rPr>
+    </w:lvl>
+    <w:lvl w:ilvl="8" w:tentative="1">
+      <w:start w:val="1"/>
+      <w:numFmt w:val="bullet"/>
+      <w:lvlText w:val=""/>
+      <w:lvlJc w:val="left"/>
+      <w:pPr>
+        <w:tabs>
+          <w:tab w:val="num" w:pos="6480"/>
+        </w:tabs>
+        <w:ind w:left="6480" w:hanging="360"/>
+      </w:pPr>
+      <w:rPr>
+        <w:rFonts w:ascii="Symbol" w:hAnsi="Symbol" w:hint="default"/>
+        <w:sz w:val="20"/>
+      </w:rPr>
+    </w:lvl>
+  </w:abstractNum>
+  <w:abstractNum w:abstractNumId="1" w15:restartNumberingAfterBreak="0">
+    <w:nsid w:val="1D016C0A"/>
+    <w:multiLevelType w:val="multilevel"/>
+    <w:tmpl w:val="06844808"/>
+    <w:lvl w:ilvl="0">
+      <w:start w:val="1"/>
+      <w:numFmt w:val="bullet"/>
+      <w:lvlText w:val=""/>
+      <w:lvlJc w:val="left"/>
+      <w:pPr>
+        <w:tabs>
+          <w:tab w:val="num" w:pos="720"/>
+        </w:tabs>
+        <w:ind w:left="720" w:hanging="360"/>
+      </w:pPr>
+      <w:rPr>
+        <w:rFonts w:ascii="Symbol" w:hAnsi="Symbol" w:hint="default"/>
+        <w:sz w:val="20"/>
+      </w:rPr>
+    </w:lvl>
+    <w:lvl w:ilvl="1" w:tentative="1">
+      <w:start w:val="1"/>
+      <w:numFmt w:val="bullet"/>
+      <w:lvlText w:val=""/>
+      <w:lvlJc w:val="left"/>
+      <w:pPr>
+        <w:tabs>
+          <w:tab w:val="num" w:pos="1440"/>
+        </w:tabs>
+        <w:ind w:left="1440" w:hanging="360"/>
+      </w:pPr>
+      <w:rPr>
+        <w:rFonts w:ascii="Symbol" w:hAnsi="Symbol" w:hint="default"/>
+        <w:sz w:val="20"/>
+      </w:rPr>
+    </w:lvl>
+    <w:lvl w:ilvl="2" w:tentative="1">
+      <w:start w:val="1"/>
+      <w:numFmt w:val="bullet"/>
+      <w:lvlText w:val=""/>
+      <w:lvlJc w:val="left"/>
+      <w:pPr>
+        <w:tabs>
+          <w:tab w:val="num" w:pos="2160"/>
+        </w:tabs>
+        <w:ind w:left="2160" w:hanging="360"/>
+      </w:pPr>
+      <w:rPr>
+        <w:rFonts w:ascii="Symbol" w:hAnsi="Symbol" w:hint="default"/>
+        <w:sz w:val="20"/>
+      </w:rPr>
+    </w:lvl>
+    <w:lvl w:ilvl="3" w:tentative="1">
+      <w:start w:val="1"/>
+      <w:numFmt w:val="bullet"/>
+      <w:lvlText w:val=""/>
+      <w:lvlJc w:val="left"/>
+      <w:pPr>
+        <w:tabs>
+          <w:tab w:val="num" w:pos="2880"/>
+        </w:tabs>
+        <w:ind w:left="2880" w:hanging="360"/>
+      </w:pPr>
+      <w:rPr>
+        <w:rFonts w:ascii="Symbol" w:hAnsi="Symbol" w:hint="default"/>
+        <w:sz w:val="20"/>
+      </w:rPr>
+    </w:lvl>
+    <w:lvl w:ilvl="4" w:tentative="1">
+      <w:start w:val="1"/>
+      <w:numFmt w:val="bullet"/>
+      <w:lvlText w:val=""/>
+      <w:lvlJc w:val="left"/>
+      <w:pPr>
+        <w:tabs>
+          <w:tab w:val="num" w:pos="3600"/>
+        </w:tabs>
+        <w:ind w:left="3600" w:hanging="360"/>
+      </w:pPr>
+      <w:rPr>
+        <w:rFonts w:ascii="Symbol" w:hAnsi="Symbol" w:hint="default"/>
+        <w:sz w:val="20"/>
+      </w:rPr>
+    </w:lvl>
+    <w:lvl w:ilvl="5" w:tentative="1">
+      <w:start w:val="1"/>
+      <w:numFmt w:val="bullet"/>
+      <w:lvlText w:val=""/>
+      <w:lvlJc w:val="left"/>
+      <w:pPr>
+        <w:tabs>
+          <w:tab w:val="num" w:pos="4320"/>
+        </w:tabs>
+        <w:ind w:left="4320" w:hanging="360"/>
+      </w:pPr>
+      <w:rPr>
+        <w:rFonts w:ascii="Symbol" w:hAnsi="Symbol" w:hint="default"/>
+        <w:sz w:val="20"/>
+      </w:rPr>
+    </w:lvl>
+    <w:lvl w:ilvl="6" w:tentative="1">
+      <w:start w:val="1"/>
+      <w:numFmt w:val="bullet"/>
+      <w:lvlText w:val=""/>
+      <w:lvlJc w:val="left"/>
+      <w:pPr>
+        <w:tabs>
+          <w:tab w:val="num" w:pos="5040"/>
+        </w:tabs>
+        <w:ind w:left="5040" w:hanging="360"/>
+      </w:pPr>
+      <w:rPr>
+        <w:rFonts w:ascii="Symbol" w:hAnsi="Symbol" w:hint="default"/>
+        <w:sz w:val="20"/>
+      </w:rPr>
+    </w:lvl>
+    <w:lvl w:ilvl="7" w:tentative="1">
+      <w:start w:val="1"/>
+      <w:numFmt w:val="bullet"/>
+      <w:lvlText w:val=""/>
+      <w:lvlJc w:val="left"/>
+      <w:pPr>
+        <w:tabs>
+          <w:tab w:val="num" w:pos="5760"/>
+        </w:tabs>
+        <w:ind w:left="5760" w:hanging="360"/>
+      </w:pPr>
+      <w:rPr>
+        <w:rFonts w:ascii="Symbol" w:hAnsi="Symbol" w:hint="default"/>
+        <w:sz w:val="20"/>
+      </w:rPr>
+    </w:lvl>
+    <w:lvl w:ilvl="8" w:tentative="1">
+      <w:start w:val="1"/>
+      <w:numFmt w:val="bullet"/>
+      <w:lvlText w:val=""/>
+      <w:lvlJc w:val="left"/>
+      <w:pPr>
+        <w:tabs>
+          <w:tab w:val="num" w:pos="6480"/>
+        </w:tabs>
+        <w:ind w:left="6480" w:hanging="360"/>
+      </w:pPr>
+      <w:rPr>
+        <w:rFonts w:ascii="Symbol" w:hAnsi="Symbol" w:hint="default"/>
+        <w:sz w:val="20"/>
+      </w:rPr>
+    </w:lvl>
+  </w:abstractNum>
+  <w:abstractNum w:abstractNumId="2" w15:restartNumberingAfterBreak="0">
+    <w:nsid w:val="421B43EC"/>
+    <w:multiLevelType w:val="multilevel"/>
+    <w:tmpl w:val="FA149A7E"/>
+    <w:lvl w:ilvl="0">
+      <w:start w:val="1"/>
+      <w:numFmt w:val="bullet"/>
+      <w:lvlText w:val=""/>
+      <w:lvlJc w:val="left"/>
+      <w:pPr>
+        <w:tabs>
+          <w:tab w:val="num" w:pos="720"/>
+        </w:tabs>
+        <w:ind w:left="720" w:hanging="360"/>
+      </w:pPr>
+      <w:rPr>
+        <w:rFonts w:ascii="Symbol" w:hAnsi="Symbol" w:hint="default"/>
+        <w:sz w:val="20"/>
+      </w:rPr>
+    </w:lvl>
+    <w:lvl w:ilvl="1" w:tentative="1">
+      <w:start w:val="1"/>
+      <w:numFmt w:val="bullet"/>
+      <w:lvlText w:val=""/>
+      <w:lvlJc w:val="left"/>
+      <w:pPr>
+        <w:tabs>
+          <w:tab w:val="num" w:pos="1440"/>
+        </w:tabs>
+        <w:ind w:left="1440" w:hanging="360"/>
+      </w:pPr>
+      <w:rPr>
+        <w:rFonts w:ascii="Symbol" w:hAnsi="Symbol" w:hint="default"/>
+        <w:sz w:val="20"/>
+      </w:rPr>
+    </w:lvl>
+    <w:lvl w:ilvl="2" w:tentative="1">
+      <w:start w:val="1"/>
+      <w:numFmt w:val="bullet"/>
+      <w:lvlText w:val=""/>
+      <w:lvlJc w:val="left"/>
+      <w:pPr>
+        <w:tabs>
+          <w:tab w:val="num" w:pos="2160"/>
+        </w:tabs>
+        <w:ind w:left="2160" w:hanging="360"/>
+      </w:pPr>
+      <w:rPr>
+        <w:rFonts w:ascii="Symbol" w:hAnsi="Symbol" w:hint="default"/>
+        <w:sz w:val="20"/>
+      </w:rPr>
+    </w:lvl>
+    <w:lvl w:ilvl="3" w:tentative="1">
+      <w:start w:val="1"/>
+      <w:numFmt w:val="bullet"/>
+      <w:lvlText w:val=""/>
+      <w:lvlJc w:val="left"/>
+      <w:pPr>
+        <w:tabs>
+          <w:tab w:val="num" w:pos="2880"/>
+        </w:tabs>
+        <w:ind w:left="2880" w:hanging="360"/>
+      </w:pPr>
+      <w:rPr>
+        <w:rFonts w:ascii="Symbol" w:hAnsi="Symbol" w:hint="default"/>
+        <w:sz w:val="20"/>
+      </w:rPr>
+    </w:lvl>
+    <w:lvl w:ilvl="4" w:tentative="1">
+      <w:start w:val="1"/>
+      <w:numFmt w:val="bullet"/>
+      <w:lvlText w:val=""/>
+      <w:lvlJc w:val="left"/>
+      <w:pPr>
+        <w:tabs>
+          <w:tab w:val="num" w:pos="3600"/>
+        </w:tabs>
+        <w:ind w:left="3600" w:hanging="360"/>
+      </w:pPr>
+      <w:rPr>
+        <w:rFonts w:ascii="Symbol" w:hAnsi="Symbol" w:hint="default"/>
+        <w:sz w:val="20"/>
+      </w:rPr>
+    </w:lvl>
+    <w:lvl w:ilvl="5" w:tentative="1">
+      <w:start w:val="1"/>
+      <w:numFmt w:val="bullet"/>
+      <w:lvlText w:val=""/>
+      <w:lvlJc w:val="left"/>
+      <w:pPr>
+        <w:tabs>
+          <w:tab w:val="num" w:pos="4320"/>
+        </w:tabs>
+        <w:ind w:left="4320" w:hanging="360"/>
+      </w:pPr>
+      <w:rPr>
+        <w:rFonts w:ascii="Symbol" w:hAnsi="Symbol" w:hint="default"/>
+        <w:sz w:val="20"/>
+      </w:rPr>
+    </w:lvl>
+    <w:lvl w:ilvl="6" w:tentative="1">
+      <w:start w:val="1"/>
+      <w:numFmt w:val="bullet"/>
+      <w:lvlText w:val=""/>
+      <w:lvlJc w:val="left"/>
+      <w:pPr>
+        <w:tabs>
+          <w:tab w:val="num" w:pos="5040"/>
+        </w:tabs>
+        <w:ind w:left="5040" w:hanging="360"/>
+      </w:pPr>
+      <w:rPr>
+        <w:rFonts w:ascii="Symbol" w:hAnsi="Symbol" w:hint="default"/>
+        <w:sz w:val="20"/>
+      </w:rPr>
+    </w:lvl>
+    <w:lvl w:ilvl="7" w:tentative="1">
+      <w:start w:val="1"/>
+      <w:numFmt w:val="bullet"/>
+      <w:lvlText w:val=""/>
+      <w:lvlJc w:val="left"/>
+      <w:pPr>
+        <w:tabs>
+          <w:tab w:val="num" w:pos="5760"/>
+        </w:tabs>
+        <w:ind w:left="5760" w:hanging="360"/>
+      </w:pPr>
+      <w:rPr>
+        <w:rFonts w:ascii="Symbol" w:hAnsi="Symbol" w:hint="default"/>
+        <w:sz w:val="20"/>
+      </w:rPr>
+    </w:lvl>
+    <w:lvl w:ilvl="8" w:tentative="1">
+      <w:start w:val="1"/>
+      <w:numFmt w:val="bullet"/>
+      <w:lvlText w:val=""/>
+      <w:lvlJc w:val="left"/>
+      <w:pPr>
+        <w:tabs>
+          <w:tab w:val="num" w:pos="6480"/>
+        </w:tabs>
+        <w:ind w:left="6480" w:hanging="360"/>
+      </w:pPr>
+      <w:rPr>
+        <w:rFonts w:ascii="Symbol" w:hAnsi="Symbol" w:hint="default"/>
+        <w:sz w:val="20"/>
+      </w:rPr>
+    </w:lvl>
+  </w:abstractNum>
+  <w:abstractNum w:abstractNumId="3" w15:restartNumberingAfterBreak="0">
+    <w:nsid w:val="4EF83DC9"/>
+    <w:multiLevelType w:val="multilevel"/>
+    <w:tmpl w:val="2446DA3A"/>
+    <w:lvl w:ilvl="0">
+      <w:start w:val="1"/>
+      <w:numFmt w:val="bullet"/>
+      <w:lvlText w:val=""/>
+      <w:lvlJc w:val="left"/>
+      <w:pPr>
+        <w:tabs>
+          <w:tab w:val="num" w:pos="720"/>
+        </w:tabs>
+        <w:ind w:left="720" w:hanging="360"/>
+      </w:pPr>
+      <w:rPr>
+        <w:rFonts w:ascii="Symbol" w:hAnsi="Symbol" w:hint="default"/>
+        <w:sz w:val="20"/>
+      </w:rPr>
+    </w:lvl>
+    <w:lvl w:ilvl="1" w:tentative="1">
+      <w:start w:val="1"/>
+      <w:numFmt w:val="bullet"/>
+      <w:lvlText w:val=""/>
+      <w:lvlJc w:val="left"/>
+      <w:pPr>
+        <w:tabs>
+          <w:tab w:val="num" w:pos="1440"/>
+        </w:tabs>
+        <w:ind w:left="1440" w:hanging="360"/>
+      </w:pPr>
+      <w:rPr>
+        <w:rFonts w:ascii="Symbol" w:hAnsi="Symbol" w:hint="default"/>
+        <w:sz w:val="20"/>
+      </w:rPr>
+    </w:lvl>
+    <w:lvl w:ilvl="2" w:tentative="1">
+      <w:start w:val="1"/>
+      <w:numFmt w:val="bullet"/>
+      <w:lvlText w:val=""/>
+      <w:lvlJc w:val="left"/>
+      <w:pPr>
+        <w:tabs>
+          <w:tab w:val="num" w:pos="2160"/>
+        </w:tabs>
+        <w:ind w:left="2160" w:hanging="360"/>
+      </w:pPr>
+      <w:rPr>
+        <w:rFonts w:ascii="Symbol" w:hAnsi="Symbol" w:hint="default"/>
+        <w:sz w:val="20"/>
+      </w:rPr>
+    </w:lvl>
+    <w:lvl w:ilvl="3" w:tentative="1">
+      <w:start w:val="1"/>
+      <w:numFmt w:val="bullet"/>
+      <w:lvlText w:val=""/>
+      <w:lvlJc w:val="left"/>
+      <w:pPr>
+        <w:tabs>
+          <w:tab w:val="num" w:pos="2880"/>
+        </w:tabs>
+        <w:ind w:left="2880" w:hanging="360"/>
+      </w:pPr>
+      <w:rPr>
+        <w:rFonts w:ascii="Symbol" w:hAnsi="Symbol" w:hint="default"/>
+        <w:sz w:val="20"/>
+      </w:rPr>
+    </w:lvl>
+    <w:lvl w:ilvl="4" w:tentative="1">
+      <w:start w:val="1"/>
+      <w:numFmt w:val="bullet"/>
+      <w:lvlText w:val=""/>
+      <w:lvlJc w:val="left"/>
+      <w:pPr>
+        <w:tabs>
+          <w:tab w:val="num" w:pos="3600"/>
+        </w:tabs>
+        <w:ind w:left="3600" w:hanging="360"/>
+      </w:pPr>
+      <w:rPr>
+        <w:rFonts w:ascii="Symbol" w:hAnsi="Symbol" w:hint="default"/>
+        <w:sz w:val="20"/>
+      </w:rPr>
+    </w:lvl>
+    <w:lvl w:ilvl="5" w:tentative="1">
+      <w:start w:val="1"/>
+      <w:numFmt w:val="bullet"/>
+      <w:lvlText w:val=""/>
+      <w:lvlJc w:val="left"/>
+      <w:pPr>
+        <w:tabs>
+          <w:tab w:val="num" w:pos="4320"/>
+        </w:tabs>
+        <w:ind w:left="4320" w:hanging="360"/>
+      </w:pPr>
+      <w:rPr>
+        <w:rFonts w:ascii="Symbol" w:hAnsi="Symbol" w:hint="default"/>
+        <w:sz w:val="20"/>
+      </w:rPr>
+    </w:lvl>
+    <w:lvl w:ilvl="6" w:tentative="1">
+      <w:start w:val="1"/>
+      <w:numFmt w:val="bullet"/>
+      <w:lvlText w:val=""/>
+      <w:lvlJc w:val="left"/>
+      <w:pPr>
+        <w:tabs>
+          <w:tab w:val="num" w:pos="5040"/>
+        </w:tabs>
+        <w:ind w:left="5040" w:hanging="360"/>
+      </w:pPr>
+      <w:rPr>
+        <w:rFonts w:ascii="Symbol" w:hAnsi="Symbol" w:hint="default"/>
+        <w:sz w:val="20"/>
+      </w:rPr>
+    </w:lvl>
+    <w:lvl w:ilvl="7" w:tentative="1">
+      <w:start w:val="1"/>
+      <w:numFmt w:val="bullet"/>
+      <w:lvlText w:val=""/>
+      <w:lvlJc w:val="left"/>
+      <w:pPr>
+        <w:tabs>
+          <w:tab w:val="num" w:pos="5760"/>
+        </w:tabs>
+        <w:ind w:left="5760" w:hanging="360"/>
+      </w:pPr>
+      <w:rPr>
+        <w:rFonts w:ascii="Symbol" w:hAnsi="Symbol" w:hint="default"/>
+        <w:sz w:val="20"/>
+      </w:rPr>
+    </w:lvl>
+    <w:lvl w:ilvl="8" w:tentative="1">
+      <w:start w:val="1"/>
+      <w:numFmt w:val="bullet"/>
+      <w:lvlText w:val=""/>
+      <w:lvlJc w:val="left"/>
+      <w:pPr>
+        <w:tabs>
+          <w:tab w:val="num" w:pos="6480"/>
+        </w:tabs>
+        <w:ind w:left="6480" w:hanging="360"/>
+      </w:pPr>
+      <w:rPr>
+        <w:rFonts w:ascii="Symbol" w:hAnsi="Symbol" w:hint="default"/>
+        <w:sz w:val="20"/>
+      </w:rPr>
+    </w:lvl>
+  </w:abstractNum>
+  <w:abstractNum w:abstractNumId="4" w15:restartNumberingAfterBreak="0">
+    <w:nsid w:val="572C773D"/>
+    <w:multiLevelType w:val="multilevel"/>
+    <w:tmpl w:val="7EEA3920"/>
+    <w:lvl w:ilvl="0">
+      <w:start w:val="1"/>
+      <w:numFmt w:val="bullet"/>
+      <w:lvlText w:val=""/>
+      <w:lvlJc w:val="left"/>
+      <w:pPr>
+        <w:tabs>
+          <w:tab w:val="num" w:pos="720"/>
+        </w:tabs>
+        <w:ind w:left="720" w:hanging="360"/>
+      </w:pPr>
+      <w:rPr>
+        <w:rFonts w:ascii="Symbol" w:hAnsi="Symbol" w:hint="default"/>
+        <w:sz w:val="20"/>
+      </w:rPr>
+    </w:lvl>
+    <w:lvl w:ilvl="1" w:tentative="1">
+      <w:start w:val="1"/>
+      <w:numFmt w:val="bullet"/>
+      <w:lvlText w:val=""/>
+      <w:lvlJc w:val="left"/>
+      <w:pPr>
+        <w:tabs>
+          <w:tab w:val="num" w:pos="1440"/>
+        </w:tabs>
+        <w:ind w:left="1440" w:hanging="360"/>
+      </w:pPr>
+      <w:rPr>
+        <w:rFonts w:ascii="Symbol" w:hAnsi="Symbol" w:hint="default"/>
+        <w:sz w:val="20"/>
+      </w:rPr>
+    </w:lvl>
+    <w:lvl w:ilvl="2" w:tentative="1">
+      <w:start w:val="1"/>
+      <w:numFmt w:val="bullet"/>
+      <w:lvlText w:val=""/>
+      <w:lvlJc w:val="left"/>
+      <w:pPr>
+        <w:tabs>
+          <w:tab w:val="num" w:pos="2160"/>
+        </w:tabs>
+        <w:ind w:left="2160" w:hanging="360"/>
+      </w:pPr>
+      <w:rPr>
+        <w:rFonts w:ascii="Symbol" w:hAnsi="Symbol" w:hint="default"/>
+        <w:sz w:val="20"/>
+      </w:rPr>
+    </w:lvl>
+    <w:lvl w:ilvl="3" w:tentative="1">
+      <w:start w:val="1"/>
+      <w:numFmt w:val="bullet"/>
+      <w:lvlText w:val=""/>
+      <w:lvlJc w:val="left"/>
+      <w:pPr>
+        <w:tabs>
+          <w:tab w:val="num" w:pos="2880"/>
+        </w:tabs>
+        <w:ind w:left="2880" w:hanging="360"/>
+      </w:pPr>
+      <w:rPr>
+        <w:rFonts w:ascii="Symbol" w:hAnsi="Symbol" w:hint="default"/>
+        <w:sz w:val="20"/>
+      </w:rPr>
+    </w:lvl>
+    <w:lvl w:ilvl="4" w:tentative="1">
+      <w:start w:val="1"/>
+      <w:numFmt w:val="bullet"/>
+      <w:lvlText w:val=""/>
+      <w:lvlJc w:val="left"/>
+      <w:pPr>
+        <w:tabs>
+          <w:tab w:val="num" w:pos="3600"/>
+        </w:tabs>
+        <w:ind w:left="3600" w:hanging="360"/>
+      </w:pPr>
+      <w:rPr>
+        <w:rFonts w:ascii="Symbol" w:hAnsi="Symbol" w:hint="default"/>
+        <w:sz w:val="20"/>
+      </w:rPr>
+    </w:lvl>
+    <w:lvl w:ilvl="5" w:tentative="1">
+      <w:start w:val="1"/>
+      <w:numFmt w:val="bullet"/>
+      <w:lvlText w:val=""/>
+      <w:lvlJc w:val="left"/>
+      <w:pPr>
+        <w:tabs>
+          <w:tab w:val="num" w:pos="4320"/>
+        </w:tabs>
+        <w:ind w:left="4320" w:hanging="360"/>
+      </w:pPr>
+      <w:rPr>
+        <w:rFonts w:ascii="Symbol" w:hAnsi="Symbol" w:hint="default"/>
+        <w:sz w:val="20"/>
+      </w:rPr>
+    </w:lvl>
+    <w:lvl w:ilvl="6" w:tentative="1">
+      <w:start w:val="1"/>
+      <w:numFmt w:val="bullet"/>
+      <w:lvlText w:val=""/>
+      <w:lvlJc w:val="left"/>
+      <w:pPr>
+        <w:tabs>
+          <w:tab w:val="num" w:pos="5040"/>
+        </w:tabs>
+        <w:ind w:left="5040" w:hanging="360"/>
+      </w:pPr>
+      <w:rPr>
+        <w:rFonts w:ascii="Symbol" w:hAnsi="Symbol" w:hint="default"/>
+        <w:sz w:val="20"/>
+      </w:rPr>
+    </w:lvl>
+    <w:lvl w:ilvl="7" w:tentative="1">
+      <w:start w:val="1"/>
+      <w:numFmt w:val="bullet"/>
+      <w:lvlText w:val=""/>
+      <w:lvlJc w:val="left"/>
+      <w:pPr>
+        <w:tabs>
+          <w:tab w:val="num" w:pos="5760"/>
+        </w:tabs>
+        <w:ind w:left="5760" w:hanging="360"/>
+      </w:pPr>
+      <w:rPr>
+        <w:rFonts w:ascii="Symbol" w:hAnsi="Symbol" w:hint="default"/>
+        <w:sz w:val="20"/>
+      </w:rPr>
+    </w:lvl>
+    <w:lvl w:ilvl="8" w:tentative="1">
+      <w:start w:val="1"/>
+      <w:numFmt w:val="bullet"/>
+      <w:lvlText w:val=""/>
+      <w:lvlJc w:val="left"/>
+      <w:pPr>
+        <w:tabs>
+          <w:tab w:val="num" w:pos="6480"/>
+        </w:tabs>
+        <w:ind w:left="6480" w:hanging="360"/>
+      </w:pPr>
+      <w:rPr>
+        <w:rFonts w:ascii="Symbol" w:hAnsi="Symbol" w:hint="default"/>
+        <w:sz w:val="20"/>
+      </w:rPr>
+    </w:lvl>
+  </w:abstractNum>
+  <w:abstractNum w:abstractNumId="5" w15:restartNumberingAfterBreak="0">
     <w:nsid w:val="5BFB08EB"/>
     <w:multiLevelType w:val="hybridMultilevel"/>
     <w:tmpl w:val="7EBC80EE"/>
@@ -488,14 +2016,485 @@
       </w:rPr>
     </w:lvl>
   </w:abstractNum>
-  <w:num w:numId="1" w16cid:durableId="367073430">
+  <w:abstractNum w:abstractNumId="6" w15:restartNumberingAfterBreak="0">
+    <w:nsid w:val="6B1253A7"/>
+    <w:multiLevelType w:val="multilevel"/>
+    <w:tmpl w:val="DD349CE8"/>
+    <w:lvl w:ilvl="0">
+      <w:start w:val="1"/>
+      <w:numFmt w:val="bullet"/>
+      <w:lvlText w:val=""/>
+      <w:lvlJc w:val="left"/>
+      <w:pPr>
+        <w:tabs>
+          <w:tab w:val="num" w:pos="720"/>
+        </w:tabs>
+        <w:ind w:left="720" w:hanging="360"/>
+      </w:pPr>
+      <w:rPr>
+        <w:rFonts w:ascii="Symbol" w:hAnsi="Symbol" w:hint="default"/>
+        <w:sz w:val="20"/>
+      </w:rPr>
+    </w:lvl>
+    <w:lvl w:ilvl="1" w:tentative="1">
+      <w:start w:val="1"/>
+      <w:numFmt w:val="bullet"/>
+      <w:lvlText w:val=""/>
+      <w:lvlJc w:val="left"/>
+      <w:pPr>
+        <w:tabs>
+          <w:tab w:val="num" w:pos="1440"/>
+        </w:tabs>
+        <w:ind w:left="1440" w:hanging="360"/>
+      </w:pPr>
+      <w:rPr>
+        <w:rFonts w:ascii="Symbol" w:hAnsi="Symbol" w:hint="default"/>
+        <w:sz w:val="20"/>
+      </w:rPr>
+    </w:lvl>
+    <w:lvl w:ilvl="2" w:tentative="1">
+      <w:start w:val="1"/>
+      <w:numFmt w:val="bullet"/>
+      <w:lvlText w:val=""/>
+      <w:lvlJc w:val="left"/>
+      <w:pPr>
+        <w:tabs>
+          <w:tab w:val="num" w:pos="2160"/>
+        </w:tabs>
+        <w:ind w:left="2160" w:hanging="360"/>
+      </w:pPr>
+      <w:rPr>
+        <w:rFonts w:ascii="Symbol" w:hAnsi="Symbol" w:hint="default"/>
+        <w:sz w:val="20"/>
+      </w:rPr>
+    </w:lvl>
+    <w:lvl w:ilvl="3" w:tentative="1">
+      <w:start w:val="1"/>
+      <w:numFmt w:val="bullet"/>
+      <w:lvlText w:val=""/>
+      <w:lvlJc w:val="left"/>
+      <w:pPr>
+        <w:tabs>
+          <w:tab w:val="num" w:pos="2880"/>
+        </w:tabs>
+        <w:ind w:left="2880" w:hanging="360"/>
+      </w:pPr>
+      <w:rPr>
+        <w:rFonts w:ascii="Symbol" w:hAnsi="Symbol" w:hint="default"/>
+        <w:sz w:val="20"/>
+      </w:rPr>
+    </w:lvl>
+    <w:lvl w:ilvl="4" w:tentative="1">
+      <w:start w:val="1"/>
+      <w:numFmt w:val="bullet"/>
+      <w:lvlText w:val=""/>
+      <w:lvlJc w:val="left"/>
+      <w:pPr>
+        <w:tabs>
+          <w:tab w:val="num" w:pos="3600"/>
+        </w:tabs>
+        <w:ind w:left="3600" w:hanging="360"/>
+      </w:pPr>
+      <w:rPr>
+        <w:rFonts w:ascii="Symbol" w:hAnsi="Symbol" w:hint="default"/>
+        <w:sz w:val="20"/>
+      </w:rPr>
+    </w:lvl>
+    <w:lvl w:ilvl="5" w:tentative="1">
+      <w:start w:val="1"/>
+      <w:numFmt w:val="bullet"/>
+      <w:lvlText w:val=""/>
+      <w:lvlJc w:val="left"/>
+      <w:pPr>
+        <w:tabs>
+          <w:tab w:val="num" w:pos="4320"/>
+        </w:tabs>
+        <w:ind w:left="4320" w:hanging="360"/>
+      </w:pPr>
+      <w:rPr>
+        <w:rFonts w:ascii="Symbol" w:hAnsi="Symbol" w:hint="default"/>
+        <w:sz w:val="20"/>
+      </w:rPr>
+    </w:lvl>
+    <w:lvl w:ilvl="6" w:tentative="1">
+      <w:start w:val="1"/>
+      <w:numFmt w:val="bullet"/>
+      <w:lvlText w:val=""/>
+      <w:lvlJc w:val="left"/>
+      <w:pPr>
+        <w:tabs>
+          <w:tab w:val="num" w:pos="5040"/>
+        </w:tabs>
+        <w:ind w:left="5040" w:hanging="360"/>
+      </w:pPr>
+      <w:rPr>
+        <w:rFonts w:ascii="Symbol" w:hAnsi="Symbol" w:hint="default"/>
+        <w:sz w:val="20"/>
+      </w:rPr>
+    </w:lvl>
+    <w:lvl w:ilvl="7" w:tentative="1">
+      <w:start w:val="1"/>
+      <w:numFmt w:val="bullet"/>
+      <w:lvlText w:val=""/>
+      <w:lvlJc w:val="left"/>
+      <w:pPr>
+        <w:tabs>
+          <w:tab w:val="num" w:pos="5760"/>
+        </w:tabs>
+        <w:ind w:left="5760" w:hanging="360"/>
+      </w:pPr>
+      <w:rPr>
+        <w:rFonts w:ascii="Symbol" w:hAnsi="Symbol" w:hint="default"/>
+        <w:sz w:val="20"/>
+      </w:rPr>
+    </w:lvl>
+    <w:lvl w:ilvl="8" w:tentative="1">
+      <w:start w:val="1"/>
+      <w:numFmt w:val="bullet"/>
+      <w:lvlText w:val=""/>
+      <w:lvlJc w:val="left"/>
+      <w:pPr>
+        <w:tabs>
+          <w:tab w:val="num" w:pos="6480"/>
+        </w:tabs>
+        <w:ind w:left="6480" w:hanging="360"/>
+      </w:pPr>
+      <w:rPr>
+        <w:rFonts w:ascii="Symbol" w:hAnsi="Symbol" w:hint="default"/>
+        <w:sz w:val="20"/>
+      </w:rPr>
+    </w:lvl>
+  </w:abstractNum>
+  <w:abstractNum w:abstractNumId="7" w15:restartNumberingAfterBreak="0">
+    <w:nsid w:val="6D650AEF"/>
+    <w:multiLevelType w:val="multilevel"/>
+    <w:tmpl w:val="60728ECE"/>
+    <w:lvl w:ilvl="0">
+      <w:start w:val="1"/>
+      <w:numFmt w:val="bullet"/>
+      <w:lvlText w:val=""/>
+      <w:lvlJc w:val="left"/>
+      <w:pPr>
+        <w:tabs>
+          <w:tab w:val="num" w:pos="720"/>
+        </w:tabs>
+        <w:ind w:left="720" w:hanging="360"/>
+      </w:pPr>
+      <w:rPr>
+        <w:rFonts w:ascii="Symbol" w:hAnsi="Symbol" w:hint="default"/>
+        <w:sz w:val="20"/>
+      </w:rPr>
+    </w:lvl>
+    <w:lvl w:ilvl="1" w:tentative="1">
+      <w:start w:val="1"/>
+      <w:numFmt w:val="bullet"/>
+      <w:lvlText w:val=""/>
+      <w:lvlJc w:val="left"/>
+      <w:pPr>
+        <w:tabs>
+          <w:tab w:val="num" w:pos="1440"/>
+        </w:tabs>
+        <w:ind w:left="1440" w:hanging="360"/>
+      </w:pPr>
+      <w:rPr>
+        <w:rFonts w:ascii="Symbol" w:hAnsi="Symbol" w:hint="default"/>
+        <w:sz w:val="20"/>
+      </w:rPr>
+    </w:lvl>
+    <w:lvl w:ilvl="2" w:tentative="1">
+      <w:start w:val="1"/>
+      <w:numFmt w:val="bullet"/>
+      <w:lvlText w:val=""/>
+      <w:lvlJc w:val="left"/>
+      <w:pPr>
+        <w:tabs>
+          <w:tab w:val="num" w:pos="2160"/>
+        </w:tabs>
+        <w:ind w:left="2160" w:hanging="360"/>
+      </w:pPr>
+      <w:rPr>
+        <w:rFonts w:ascii="Symbol" w:hAnsi="Symbol" w:hint="default"/>
+        <w:sz w:val="20"/>
+      </w:rPr>
+    </w:lvl>
+    <w:lvl w:ilvl="3" w:tentative="1">
+      <w:start w:val="1"/>
+      <w:numFmt w:val="bullet"/>
+      <w:lvlText w:val=""/>
+      <w:lvlJc w:val="left"/>
+      <w:pPr>
+        <w:tabs>
+          <w:tab w:val="num" w:pos="2880"/>
+        </w:tabs>
+        <w:ind w:left="2880" w:hanging="360"/>
+      </w:pPr>
+      <w:rPr>
+        <w:rFonts w:ascii="Symbol" w:hAnsi="Symbol" w:hint="default"/>
+        <w:sz w:val="20"/>
+      </w:rPr>
+    </w:lvl>
+    <w:lvl w:ilvl="4" w:tentative="1">
+      <w:start w:val="1"/>
+      <w:numFmt w:val="bullet"/>
+      <w:lvlText w:val=""/>
+      <w:lvlJc w:val="left"/>
+      <w:pPr>
+        <w:tabs>
+          <w:tab w:val="num" w:pos="3600"/>
+        </w:tabs>
+        <w:ind w:left="3600" w:hanging="360"/>
+      </w:pPr>
+      <w:rPr>
+        <w:rFonts w:ascii="Symbol" w:hAnsi="Symbol" w:hint="default"/>
+        <w:sz w:val="20"/>
+      </w:rPr>
+    </w:lvl>
+    <w:lvl w:ilvl="5" w:tentative="1">
+      <w:start w:val="1"/>
+      <w:numFmt w:val="bullet"/>
+      <w:lvlText w:val=""/>
+      <w:lvlJc w:val="left"/>
+      <w:pPr>
+        <w:tabs>
+          <w:tab w:val="num" w:pos="4320"/>
+        </w:tabs>
+        <w:ind w:left="4320" w:hanging="360"/>
+      </w:pPr>
+      <w:rPr>
+        <w:rFonts w:ascii="Symbol" w:hAnsi="Symbol" w:hint="default"/>
+        <w:sz w:val="20"/>
+      </w:rPr>
+    </w:lvl>
+    <w:lvl w:ilvl="6" w:tentative="1">
+      <w:start w:val="1"/>
+      <w:numFmt w:val="bullet"/>
+      <w:lvlText w:val=""/>
+      <w:lvlJc w:val="left"/>
+      <w:pPr>
+        <w:tabs>
+          <w:tab w:val="num" w:pos="5040"/>
+        </w:tabs>
+        <w:ind w:left="5040" w:hanging="360"/>
+      </w:pPr>
+      <w:rPr>
+        <w:rFonts w:ascii="Symbol" w:hAnsi="Symbol" w:hint="default"/>
+        <w:sz w:val="20"/>
+      </w:rPr>
+    </w:lvl>
+    <w:lvl w:ilvl="7" w:tentative="1">
+      <w:start w:val="1"/>
+      <w:numFmt w:val="bullet"/>
+      <w:lvlText w:val=""/>
+      <w:lvlJc w:val="left"/>
+      <w:pPr>
+        <w:tabs>
+          <w:tab w:val="num" w:pos="5760"/>
+        </w:tabs>
+        <w:ind w:left="5760" w:hanging="360"/>
+      </w:pPr>
+      <w:rPr>
+        <w:rFonts w:ascii="Symbol" w:hAnsi="Symbol" w:hint="default"/>
+        <w:sz w:val="20"/>
+      </w:rPr>
+    </w:lvl>
+    <w:lvl w:ilvl="8" w:tentative="1">
+      <w:start w:val="1"/>
+      <w:numFmt w:val="bullet"/>
+      <w:lvlText w:val=""/>
+      <w:lvlJc w:val="left"/>
+      <w:pPr>
+        <w:tabs>
+          <w:tab w:val="num" w:pos="6480"/>
+        </w:tabs>
+        <w:ind w:left="6480" w:hanging="360"/>
+      </w:pPr>
+      <w:rPr>
+        <w:rFonts w:ascii="Symbol" w:hAnsi="Symbol" w:hint="default"/>
+        <w:sz w:val="20"/>
+      </w:rPr>
+    </w:lvl>
+  </w:abstractNum>
+  <w:abstractNum w:abstractNumId="8" w15:restartNumberingAfterBreak="0">
+    <w:nsid w:val="7B467EF9"/>
+    <w:multiLevelType w:val="multilevel"/>
+    <w:tmpl w:val="BD66856A"/>
+    <w:lvl w:ilvl="0">
+      <w:start w:val="1"/>
+      <w:numFmt w:val="bullet"/>
+      <w:lvlText w:val=""/>
+      <w:lvlJc w:val="left"/>
+      <w:pPr>
+        <w:tabs>
+          <w:tab w:val="num" w:pos="720"/>
+        </w:tabs>
+        <w:ind w:left="720" w:hanging="360"/>
+      </w:pPr>
+      <w:rPr>
+        <w:rFonts w:ascii="Symbol" w:hAnsi="Symbol" w:hint="default"/>
+        <w:sz w:val="20"/>
+      </w:rPr>
+    </w:lvl>
+    <w:lvl w:ilvl="1" w:tentative="1">
+      <w:start w:val="1"/>
+      <w:numFmt w:val="bullet"/>
+      <w:lvlText w:val=""/>
+      <w:lvlJc w:val="left"/>
+      <w:pPr>
+        <w:tabs>
+          <w:tab w:val="num" w:pos="1440"/>
+        </w:tabs>
+        <w:ind w:left="1440" w:hanging="360"/>
+      </w:pPr>
+      <w:rPr>
+        <w:rFonts w:ascii="Symbol" w:hAnsi="Symbol" w:hint="default"/>
+        <w:sz w:val="20"/>
+      </w:rPr>
+    </w:lvl>
+    <w:lvl w:ilvl="2" w:tentative="1">
+      <w:start w:val="1"/>
+      <w:numFmt w:val="bullet"/>
+      <w:lvlText w:val=""/>
+      <w:lvlJc w:val="left"/>
+      <w:pPr>
+        <w:tabs>
+          <w:tab w:val="num" w:pos="2160"/>
+        </w:tabs>
+        <w:ind w:left="2160" w:hanging="360"/>
+      </w:pPr>
+      <w:rPr>
+        <w:rFonts w:ascii="Symbol" w:hAnsi="Symbol" w:hint="default"/>
+        <w:sz w:val="20"/>
+      </w:rPr>
+    </w:lvl>
+    <w:lvl w:ilvl="3" w:tentative="1">
+      <w:start w:val="1"/>
+      <w:numFmt w:val="bullet"/>
+      <w:lvlText w:val=""/>
+      <w:lvlJc w:val="left"/>
+      <w:pPr>
+        <w:tabs>
+          <w:tab w:val="num" w:pos="2880"/>
+        </w:tabs>
+        <w:ind w:left="2880" w:hanging="360"/>
+      </w:pPr>
+      <w:rPr>
+        <w:rFonts w:ascii="Symbol" w:hAnsi="Symbol" w:hint="default"/>
+        <w:sz w:val="20"/>
+      </w:rPr>
+    </w:lvl>
+    <w:lvl w:ilvl="4" w:tentative="1">
+      <w:start w:val="1"/>
+      <w:numFmt w:val="bullet"/>
+      <w:lvlText w:val=""/>
+      <w:lvlJc w:val="left"/>
+      <w:pPr>
+        <w:tabs>
+          <w:tab w:val="num" w:pos="3600"/>
+        </w:tabs>
+        <w:ind w:left="3600" w:hanging="360"/>
+      </w:pPr>
+      <w:rPr>
+        <w:rFonts w:ascii="Symbol" w:hAnsi="Symbol" w:hint="default"/>
+        <w:sz w:val="20"/>
+      </w:rPr>
+    </w:lvl>
+    <w:lvl w:ilvl="5" w:tentative="1">
+      <w:start w:val="1"/>
+      <w:numFmt w:val="bullet"/>
+      <w:lvlText w:val=""/>
+      <w:lvlJc w:val="left"/>
+      <w:pPr>
+        <w:tabs>
+          <w:tab w:val="num" w:pos="4320"/>
+        </w:tabs>
+        <w:ind w:left="4320" w:hanging="360"/>
+      </w:pPr>
+      <w:rPr>
+        <w:rFonts w:ascii="Symbol" w:hAnsi="Symbol" w:hint="default"/>
+        <w:sz w:val="20"/>
+      </w:rPr>
+    </w:lvl>
+    <w:lvl w:ilvl="6" w:tentative="1">
+      <w:start w:val="1"/>
+      <w:numFmt w:val="bullet"/>
+      <w:lvlText w:val=""/>
+      <w:lvlJc w:val="left"/>
+      <w:pPr>
+        <w:tabs>
+          <w:tab w:val="num" w:pos="5040"/>
+        </w:tabs>
+        <w:ind w:left="5040" w:hanging="360"/>
+      </w:pPr>
+      <w:rPr>
+        <w:rFonts w:ascii="Symbol" w:hAnsi="Symbol" w:hint="default"/>
+        <w:sz w:val="20"/>
+      </w:rPr>
+    </w:lvl>
+    <w:lvl w:ilvl="7" w:tentative="1">
+      <w:start w:val="1"/>
+      <w:numFmt w:val="bullet"/>
+      <w:lvlText w:val=""/>
+      <w:lvlJc w:val="left"/>
+      <w:pPr>
+        <w:tabs>
+          <w:tab w:val="num" w:pos="5760"/>
+        </w:tabs>
+        <w:ind w:left="5760" w:hanging="360"/>
+      </w:pPr>
+      <w:rPr>
+        <w:rFonts w:ascii="Symbol" w:hAnsi="Symbol" w:hint="default"/>
+        <w:sz w:val="20"/>
+      </w:rPr>
+    </w:lvl>
+    <w:lvl w:ilvl="8" w:tentative="1">
+      <w:start w:val="1"/>
+      <w:numFmt w:val="bullet"/>
+      <w:lvlText w:val=""/>
+      <w:lvlJc w:val="left"/>
+      <w:pPr>
+        <w:tabs>
+          <w:tab w:val="num" w:pos="6480"/>
+        </w:tabs>
+        <w:ind w:left="6480" w:hanging="360"/>
+      </w:pPr>
+      <w:rPr>
+        <w:rFonts w:ascii="Symbol" w:hAnsi="Symbol" w:hint="default"/>
+        <w:sz w:val="20"/>
+      </w:rPr>
+    </w:lvl>
+  </w:abstractNum>
+  <w:num w:numId="1">
+    <w:abstractNumId w:val="5"/>
+  </w:num>
+  <w:num w:numId="2">
+    <w:abstractNumId w:val="4"/>
+  </w:num>
+  <w:num w:numId="3">
     <w:abstractNumId w:val="0"/>
+  </w:num>
+  <w:num w:numId="4">
+    <w:abstractNumId w:val="2"/>
+  </w:num>
+  <w:num w:numId="5">
+    <w:abstractNumId w:val="3"/>
+  </w:num>
+  <w:num w:numId="6">
+    <w:abstractNumId w:val="1"/>
+  </w:num>
+  <w:num w:numId="7">
+    <w:abstractNumId w:val="6"/>
+  </w:num>
+  <w:num w:numId="8">
+    <w:abstractNumId w:val="8"/>
+  </w:num>
+  <w:num w:numId="9">
+    <w:abstractNumId w:val="7"/>
   </w:num>
 </w:numbering>
 </file>
 
 <file path=word/styles.xml><?xml version="1.0" encoding="utf-8"?>
-<w:styles xmlns:mc="http://schemas.openxmlformats.org/markup-compatibility/2006" xmlns:r="http://schemas.openxmlformats.org/officeDocument/2006/relationships" xmlns:w="http://schemas.openxmlformats.org/wordprocessingml/2006/main" xmlns:w14="http://schemas.microsoft.com/office/word/2010/wordml" xmlns:w15="http://schemas.microsoft.com/office/word/2012/wordml" xmlns:w16cex="http://schemas.microsoft.com/office/word/2018/wordml/cex" xmlns:w16cid="http://schemas.microsoft.com/office/word/2016/wordml/cid" xmlns:w16="http://schemas.microsoft.com/office/word/2018/wordml" xmlns:w16du="http://schemas.microsoft.com/office/word/2023/wordml/word16du" xmlns:w16sdtdh="http://schemas.microsoft.com/office/word/2020/wordml/sdtdatahash" xmlns:w16se="http://schemas.microsoft.com/office/word/2015/wordml/symex" mc:Ignorable="w14 w15 w16se w16cid w16 w16cex w16sdtdh w16du">
+<w:styles xmlns:mc="http://schemas.openxmlformats.org/markup-compatibility/2006" xmlns:r="http://schemas.openxmlformats.org/officeDocument/2006/relationships" xmlns:w="http://schemas.openxmlformats.org/wordprocessingml/2006/main" xmlns:w14="http://schemas.microsoft.com/office/word/2010/wordml" xmlns:w15="http://schemas.microsoft.com/office/word/2012/wordml" xmlns:w16cex="http://schemas.microsoft.com/office/word/2018/wordml/cex" xmlns:w16cid="http://schemas.microsoft.com/office/word/2016/wordml/cid" xmlns:w16="http://schemas.microsoft.com/office/word/2018/wordml" xmlns:w16sdtdh="http://schemas.microsoft.com/office/word/2020/wordml/sdtdatahash" xmlns:w16se="http://schemas.microsoft.com/office/word/2015/wordml/symex" mc:Ignorable="w14 w15 w16se w16cid w16 w16cex w16sdtdh">
   <w:docDefaults>
     <w:rPrDefault>
       <w:rPr>
@@ -1410,6 +3409,69 @@
       <w:spacing w:val="5"/>
     </w:rPr>
   </w:style>
+  <w:style w:type="paragraph" w:customStyle="1" w:styleId="paragraph">
+    <w:name w:val="paragraph"/>
+    <w:basedOn w:val="Normal"/>
+    <w:rsid w:val="00102D39"/>
+    <w:pPr>
+      <w:spacing w:before="100" w:beforeAutospacing="1" w:after="100" w:afterAutospacing="1" w:line="240" w:lineRule="auto"/>
+    </w:pPr>
+    <w:rPr>
+      <w:rFonts w:ascii="Times New Roman" w:eastAsia="Times New Roman" w:hAnsi="Times New Roman" w:cs="Times New Roman"/>
+      <w:kern w:val="0"/>
+      <w:lang w:eastAsia="es-CO"/>
+      <w14:ligatures w14:val="none"/>
+    </w:rPr>
+  </w:style>
+  <w:style w:type="character" w:customStyle="1" w:styleId="normaltextrun">
+    <w:name w:val="normaltextrun"/>
+    <w:basedOn w:val="Fuentedeprrafopredeter"/>
+    <w:rsid w:val="00102D39"/>
+  </w:style>
+  <w:style w:type="character" w:customStyle="1" w:styleId="eop">
+    <w:name w:val="eop"/>
+    <w:basedOn w:val="Fuentedeprrafopredeter"/>
+    <w:rsid w:val="00102D39"/>
+  </w:style>
+  <w:style w:type="character" w:customStyle="1" w:styleId="scxw191286465">
+    <w:name w:val="scxw191286465"/>
+    <w:basedOn w:val="Fuentedeprrafopredeter"/>
+    <w:rsid w:val="00102D39"/>
+  </w:style>
+  <w:style w:type="paragraph" w:customStyle="1" w:styleId="outlineelement">
+    <w:name w:val="outlineelement"/>
+    <w:basedOn w:val="Normal"/>
+    <w:rsid w:val="00102D39"/>
+    <w:pPr>
+      <w:spacing w:before="100" w:beforeAutospacing="1" w:after="100" w:afterAutospacing="1" w:line="240" w:lineRule="auto"/>
+    </w:pPr>
+    <w:rPr>
+      <w:rFonts w:ascii="Times New Roman" w:eastAsia="Times New Roman" w:hAnsi="Times New Roman" w:cs="Times New Roman"/>
+      <w:kern w:val="0"/>
+      <w:lang w:eastAsia="es-CO"/>
+      <w14:ligatures w14:val="none"/>
+    </w:rPr>
+  </w:style>
+  <w:style w:type="character" w:customStyle="1" w:styleId="mi">
+    <w:name w:val="mi"/>
+    <w:basedOn w:val="Fuentedeprrafopredeter"/>
+    <w:rsid w:val="00102D39"/>
+  </w:style>
+  <w:style w:type="character" w:customStyle="1" w:styleId="mo">
+    <w:name w:val="mo"/>
+    <w:basedOn w:val="Fuentedeprrafopredeter"/>
+    <w:rsid w:val="00102D39"/>
+  </w:style>
+  <w:style w:type="character" w:customStyle="1" w:styleId="mn">
+    <w:name w:val="mn"/>
+    <w:basedOn w:val="Fuentedeprrafopredeter"/>
+    <w:rsid w:val="00102D39"/>
+  </w:style>
+  <w:style w:type="character" w:customStyle="1" w:styleId="mjxassistivemathml">
+    <w:name w:val="mjx_assistive_mathml"/>
+    <w:basedOn w:val="Fuentedeprrafopredeter"/>
+    <w:rsid w:val="00102D39"/>
+  </w:style>
 </w:styles>
 </file>
 
@@ -1709,6 +3771,23 @@
 </file>
 
 <file path=customXml/item1.xml><?xml version="1.0" encoding="utf-8"?>
+<p:properties xmlns:p="http://schemas.microsoft.com/office/2006/metadata/properties" xmlns:xsi="http://www.w3.org/2001/XMLSchema-instance" xmlns:pc="http://schemas.microsoft.com/office/infopath/2007/PartnerControls">
+  <documentManagement>
+    <_activity xmlns="6211cf1b-6d5e-49f0-8714-60cf77e58716" xsi:nil="true"/>
+  </documentManagement>
+</p:properties>
+</file>
+
+<file path=customXml/item2.xml><?xml version="1.0" encoding="utf-8"?>
+<?mso-contentType ?>
+<FormTemplates xmlns="http://schemas.microsoft.com/sharepoint/v3/contenttype/forms">
+  <Display>DocumentLibraryForm</Display>
+  <Edit>DocumentLibraryForm</Edit>
+  <New>DocumentLibraryForm</New>
+</FormTemplates>
+</file>
+
+<file path=customXml/item3.xml><?xml version="1.0" encoding="utf-8"?>
 <ct:contentTypeSchema xmlns:ct="http://schemas.microsoft.com/office/2006/metadata/contentType" xmlns:ma="http://schemas.microsoft.com/office/2006/metadata/properties/metaAttributes" ct:_="" ma:_="" ma:contentTypeName="Documento" ma:contentTypeID="0x0101004D58E00E874709439BB6328D0006486D" ma:contentTypeVersion="9" ma:contentTypeDescription="Crear nuevo documento." ma:contentTypeScope="" ma:versionID="709c5d3149d476a39a00509f9615c6bb">
   <xsd:schema xmlns:xsd="http://www.w3.org/2001/XMLSchema" xmlns:xs="http://www.w3.org/2001/XMLSchema" xmlns:p="http://schemas.microsoft.com/office/2006/metadata/properties" xmlns:ns3="6211cf1b-6d5e-49f0-8714-60cf77e58716" xmlns:ns4="2111b619-3b9d-4038-8779-5dc34eb363c8" targetNamespace="http://schemas.microsoft.com/office/2006/metadata/properties" ma:root="true" ma:fieldsID="c631a063e1b1ab4feb7d1169859128a5" ns3:_="" ns4:_="">
     <xsd:import namespace="6211cf1b-6d5e-49f0-8714-60cf77e58716"/>
@@ -1903,24 +3982,25 @@
 </ct:contentTypeSchema>
 </file>
 
-<file path=customXml/item2.xml><?xml version="1.0" encoding="utf-8"?>
-<?mso-contentType ?>
-<FormTemplates xmlns="http://schemas.microsoft.com/sharepoint/v3/contenttype/forms">
-  <Display>DocumentLibraryForm</Display>
-  <Edit>DocumentLibraryForm</Edit>
-  <New>DocumentLibraryForm</New>
-</FormTemplates>
+<file path=customXml/itemProps1.xml><?xml version="1.0" encoding="utf-8"?>
+<ds:datastoreItem xmlns:ds="http://schemas.openxmlformats.org/officeDocument/2006/customXml" ds:itemID="{AF4627DA-5497-4DD7-82EA-ED04779664FC}">
+  <ds:schemaRefs>
+    <ds:schemaRef ds:uri="http://schemas.microsoft.com/office/2006/metadata/properties"/>
+    <ds:schemaRef ds:uri="http://schemas.microsoft.com/office/infopath/2007/PartnerControls"/>
+    <ds:schemaRef ds:uri="6211cf1b-6d5e-49f0-8714-60cf77e58716"/>
+  </ds:schemaRefs>
+</ds:datastoreItem>
 </file>
 
-<file path=customXml/item3.xml><?xml version="1.0" encoding="utf-8"?>
-<p:properties xmlns:p="http://schemas.microsoft.com/office/2006/metadata/properties" xmlns:xsi="http://www.w3.org/2001/XMLSchema-instance" xmlns:pc="http://schemas.microsoft.com/office/infopath/2007/PartnerControls">
-  <documentManagement>
-    <_activity xmlns="6211cf1b-6d5e-49f0-8714-60cf77e58716" xsi:nil="true"/>
-  </documentManagement>
-</p:properties>
+<file path=customXml/itemProps2.xml><?xml version="1.0" encoding="utf-8"?>
+<ds:datastoreItem xmlns:ds="http://schemas.openxmlformats.org/officeDocument/2006/customXml" ds:itemID="{DC346896-0577-47DA-A693-A22DF8DCF227}">
+  <ds:schemaRefs>
+    <ds:schemaRef ds:uri="http://schemas.microsoft.com/sharepoint/v3/contenttype/forms"/>
+  </ds:schemaRefs>
+</ds:datastoreItem>
 </file>
 
-<file path=customXml/itemProps1.xml><?xml version="1.0" encoding="utf-8"?>
+<file path=customXml/itemProps3.xml><?xml version="1.0" encoding="utf-8"?>
 <ds:datastoreItem xmlns:ds="http://schemas.openxmlformats.org/officeDocument/2006/customXml" ds:itemID="{A6061F06-9A28-46F9-97CC-0BA4994B79EA}">
   <ds:schemaRefs>
     <ds:schemaRef ds:uri="http://schemas.microsoft.com/office/2006/metadata/contentType"/>
@@ -1937,29 +4017,4 @@
     <ds:schemaRef ds:uri="http://schemas.microsoft.com/internal/obd"/>
   </ds:schemaRefs>
 </ds:datastoreItem>
-</file>
-
-<file path=customXml/itemProps2.xml><?xml version="1.0" encoding="utf-8"?>
-<ds:datastoreItem xmlns:ds="http://schemas.openxmlformats.org/officeDocument/2006/customXml" ds:itemID="{DC346896-0577-47DA-A693-A22DF8DCF227}">
-  <ds:schemaRefs>
-    <ds:schemaRef ds:uri="http://schemas.microsoft.com/sharepoint/v3/contenttype/forms"/>
-  </ds:schemaRefs>
-</ds:datastoreItem>
-</file>
-
-<file path=customXml/itemProps3.xml><?xml version="1.0" encoding="utf-8"?>
-<ds:datastoreItem xmlns:ds="http://schemas.openxmlformats.org/officeDocument/2006/customXml" ds:itemID="{AF4627DA-5497-4DD7-82EA-ED04779664FC}">
-  <ds:schemaRefs>
-    <ds:schemaRef ds:uri="http://schemas.openxmlformats.org/package/2006/metadata/core-properties"/>
-    <ds:schemaRef ds:uri="2111b619-3b9d-4038-8779-5dc34eb363c8"/>
-    <ds:schemaRef ds:uri="6211cf1b-6d5e-49f0-8714-60cf77e58716"/>
-    <ds:schemaRef ds:uri="http://purl.org/dc/terms/"/>
-    <ds:schemaRef ds:uri="http://schemas.microsoft.com/office/2006/documentManagement/types"/>
-    <ds:schemaRef ds:uri="http://schemas.microsoft.com/office/infopath/2007/PartnerControls"/>
-    <ds:schemaRef ds:uri="http://purl.org/dc/dcmitype/"/>
-    <ds:schemaRef ds:uri="http://schemas.microsoft.com/office/2006/metadata/properties"/>
-    <ds:schemaRef ds:uri="http://www.w3.org/XML/1998/namespace"/>
-    <ds:schemaRef ds:uri="http://purl.org/dc/elements/1.1/"/>
-  </ds:schemaRefs>
-</ds:datastoreItem>
 </file>
</xml_diff>